<commit_message>
Complete Task 19: Streamlit app design
</commit_message>
<xml_diff>
--- a/Infosys Springboard Virtual Internship 6.0 Documentation.docx
+++ b/Infosys Springboard Virtual Internship 6.0 Documentation.docx
@@ -1412,7 +1412,27 @@
           <w:szCs w:val="24"/>
           <w:lang w:val="en-US"/>
         </w:rPr>
-        <w:t>1. Sigmoid function usage using threshold whether the instrument is present or not ---&gt; Multi-label classification</w:t>
+        <w:t xml:space="preserve">1. Sigmoid function usage using threshold whether the instrument is present or not ---&gt; </w:t>
+      </w:r>
+      <w:proofErr w:type="gramStart"/>
+      <w:r>
+        <w:rPr>
+          <w:rFonts w:ascii="Times New Roman" w:hAnsi="Times New Roman" w:cs="Times New Roman"/>
+          <w:sz w:val="24"/>
+          <w:szCs w:val="24"/>
+          <w:lang w:val="en-US"/>
+        </w:rPr>
+        <w:t>Multi-label</w:t>
+      </w:r>
+      <w:proofErr w:type="gramEnd"/>
+      <w:r>
+        <w:rPr>
+          <w:rFonts w:ascii="Times New Roman" w:hAnsi="Times New Roman" w:cs="Times New Roman"/>
+          <w:sz w:val="24"/>
+          <w:szCs w:val="24"/>
+          <w:lang w:val="en-US"/>
+        </w:rPr>
+        <w:t xml:space="preserve"> classification</w:t>
       </w:r>
     </w:p>
     <w:p>
@@ -9969,7 +9989,25 @@
           <w:sz w:val="24"/>
           <w:szCs w:val="24"/>
         </w:rPr>
-        <w:t xml:space="preserve"> One-hot vector → Multi-hot vector</w:t>
+        <w:t xml:space="preserve"> One-hot vector → </w:t>
+      </w:r>
+      <w:proofErr w:type="gramStart"/>
+      <w:r>
+        <w:rPr>
+          <w:rFonts w:ascii="Times New Roman" w:hAnsi="Times New Roman" w:cs="Times New Roman"/>
+          <w:sz w:val="24"/>
+          <w:szCs w:val="24"/>
+        </w:rPr>
+        <w:t>Multi-hot</w:t>
+      </w:r>
+      <w:proofErr w:type="gramEnd"/>
+      <w:r>
+        <w:rPr>
+          <w:rFonts w:ascii="Times New Roman" w:hAnsi="Times New Roman" w:cs="Times New Roman"/>
+          <w:sz w:val="24"/>
+          <w:szCs w:val="24"/>
+        </w:rPr>
+        <w:t xml:space="preserve"> vector</w:t>
       </w:r>
     </w:p>
     <w:p>
@@ -15894,7 +15932,16 @@
           <w:sz w:val="24"/>
           <w:szCs w:val="24"/>
         </w:rPr>
-        <w:t>Regularization addresses model overfitting, which often arises from excessive model capacity, deeper architectures, or shortcut learning. Overfitting occurs when convergence accelerates faster than the evidence in the data, causing the model to memorize patterns instead of learning generalizable representations. Regularization teaches the model restraint</w:t>
+        <w:t xml:space="preserve">Regularization addresses model overfitting, which often arises from excessive model capacity, deeper architectures, or shortcut learning. Overfitting occurs when convergence accelerates faster than the evidence in the data, causing the model to memorize patterns instead of learning generalizable representations. Regularization teaches the model </w:t>
+      </w:r>
+      <w:proofErr w:type="gramStart"/>
+      <w:r>
+        <w:rPr>
+          <w:rFonts w:ascii="Times New Roman" w:hAnsi="Times New Roman" w:cs="Times New Roman"/>
+          <w:sz w:val="24"/>
+          <w:szCs w:val="24"/>
+        </w:rPr>
+        <w:t>restraint</w:t>
       </w:r>
       <w:r>
         <w:rPr>
@@ -15910,7 +15957,16 @@
           <w:sz w:val="24"/>
           <w:szCs w:val="24"/>
         </w:rPr>
-        <w:t>preventing overconfidence and enforcing robustness.</w:t>
+        <w:t>preventing</w:t>
+      </w:r>
+      <w:proofErr w:type="gramEnd"/>
+      <w:r>
+        <w:rPr>
+          <w:rFonts w:ascii="Times New Roman" w:hAnsi="Times New Roman" w:cs="Times New Roman"/>
+          <w:sz w:val="24"/>
+          <w:szCs w:val="24"/>
+        </w:rPr>
+        <w:t xml:space="preserve"> overconfidence and enforcing robustness.</w:t>
       </w:r>
     </w:p>
     <w:p>
@@ -22686,7 +22742,25 @@
           <w:sz w:val="24"/>
           <w:szCs w:val="24"/>
         </w:rPr>
-        <w:t xml:space="preserve"> acts as the presentation and interaction layer, allowing users to upload audio, configure parameters (segmentation, aggregation, thresholds), trigger inference, and visualize results such as timelines and JSON outputs  without writing frontend code.</w:t>
+        <w:t xml:space="preserve"> acts as the presentation and interaction layer, allowing users to upload audio, configure parameters (segmentation, aggregation, thresholds), trigger inference, and visualize results such as timelines and JSON </w:t>
+      </w:r>
+      <w:proofErr w:type="gramStart"/>
+      <w:r>
+        <w:rPr>
+          <w:rFonts w:ascii="Times New Roman" w:hAnsi="Times New Roman" w:cs="Times New Roman"/>
+          <w:sz w:val="24"/>
+          <w:szCs w:val="24"/>
+        </w:rPr>
+        <w:t>outputs  without</w:t>
+      </w:r>
+      <w:proofErr w:type="gramEnd"/>
+      <w:r>
+        <w:rPr>
+          <w:rFonts w:ascii="Times New Roman" w:hAnsi="Times New Roman" w:cs="Times New Roman"/>
+          <w:sz w:val="24"/>
+          <w:szCs w:val="24"/>
+        </w:rPr>
+        <w:t xml:space="preserve"> writing frontend code.</w:t>
       </w:r>
     </w:p>
     <w:p>
@@ -22820,7 +22894,29 @@
           <w:sz w:val="24"/>
           <w:szCs w:val="24"/>
         </w:rPr>
-        <w:t>4. write():</w:t>
+        <w:t xml:space="preserve">4. </w:t>
+      </w:r>
+      <w:proofErr w:type="gramStart"/>
+      <w:r>
+        <w:rPr>
+          <w:rFonts w:ascii="Times New Roman" w:hAnsi="Times New Roman" w:cs="Times New Roman"/>
+          <w:b/>
+          <w:bCs/>
+          <w:sz w:val="24"/>
+          <w:szCs w:val="24"/>
+        </w:rPr>
+        <w:t>write(</w:t>
+      </w:r>
+      <w:proofErr w:type="gramEnd"/>
+      <w:r>
+        <w:rPr>
+          <w:rFonts w:ascii="Times New Roman" w:hAnsi="Times New Roman" w:cs="Times New Roman"/>
+          <w:b/>
+          <w:bCs/>
+          <w:sz w:val="24"/>
+          <w:szCs w:val="24"/>
+        </w:rPr>
+        <w:t>):</w:t>
       </w:r>
       <w:r>
         <w:rPr>
@@ -23524,6 +23620,7 @@
         <w:t xml:space="preserve">Final results can be displayed using </w:t>
       </w:r>
       <w:proofErr w:type="spellStart"/>
+      <w:proofErr w:type="gramStart"/>
       <w:r>
         <w:rPr>
           <w:rFonts w:ascii="Times New Roman" w:hAnsi="Times New Roman" w:cs="Times New Roman"/>
@@ -23533,6 +23630,7 @@
         <w:t>st.json</w:t>
       </w:r>
       <w:proofErr w:type="spellEnd"/>
+      <w:proofErr w:type="gramEnd"/>
       <w:r>
         <w:rPr>
           <w:rFonts w:ascii="Times New Roman" w:hAnsi="Times New Roman" w:cs="Times New Roman"/>
@@ -25918,54 +26016,2205 @@
         <w:jc w:val="both"/>
         <w:rPr>
           <w:rFonts w:ascii="Times New Roman" w:hAnsi="Times New Roman" w:cs="Times New Roman"/>
-          <w:sz w:val="24"/>
-          <w:szCs w:val="24"/>
-        </w:rPr>
-      </w:pPr>
-    </w:p>
-    <w:p>
-      <w:pPr>
-        <w:spacing w:line="240" w:lineRule="auto"/>
-        <w:jc w:val="both"/>
-        <w:rPr>
-          <w:rFonts w:ascii="Times New Roman" w:hAnsi="Times New Roman" w:cs="Times New Roman"/>
-          <w:sz w:val="24"/>
-          <w:szCs w:val="24"/>
-        </w:rPr>
-      </w:pPr>
-    </w:p>
-    <w:p>
-      <w:pPr>
-        <w:spacing w:line="240" w:lineRule="auto"/>
-        <w:jc w:val="both"/>
-        <w:rPr>
-          <w:rFonts w:ascii="Times New Roman" w:hAnsi="Times New Roman" w:cs="Times New Roman"/>
-          <w:sz w:val="24"/>
-          <w:szCs w:val="24"/>
-        </w:rPr>
-      </w:pPr>
-    </w:p>
-    <w:p>
-      <w:pPr>
-        <w:spacing w:line="240" w:lineRule="auto"/>
-        <w:jc w:val="both"/>
-        <w:rPr>
-          <w:rFonts w:ascii="Times New Roman" w:hAnsi="Times New Roman" w:cs="Times New Roman"/>
-          <w:sz w:val="24"/>
-          <w:szCs w:val="24"/>
-        </w:rPr>
-      </w:pPr>
-    </w:p>
-    <w:p>
-      <w:pPr>
-        <w:spacing w:line="240" w:lineRule="auto"/>
-        <w:jc w:val="both"/>
-        <w:rPr>
-          <w:rFonts w:ascii="Times New Roman" w:hAnsi="Times New Roman" w:cs="Times New Roman"/>
-          <w:sz w:val="24"/>
-          <w:szCs w:val="24"/>
-        </w:rPr>
-      </w:pPr>
+          <w:b/>
+          <w:bCs/>
+          <w:sz w:val="24"/>
+          <w:szCs w:val="24"/>
+        </w:rPr>
+      </w:pPr>
+      <w:r>
+        <w:rPr>
+          <w:rFonts w:ascii="Times New Roman" w:hAnsi="Times New Roman" w:cs="Times New Roman"/>
+          <w:b/>
+          <w:bCs/>
+          <w:sz w:val="24"/>
+          <w:szCs w:val="24"/>
+        </w:rPr>
+        <w:t>3</w:t>
+      </w:r>
+      <w:r>
+        <w:rPr>
+          <w:rFonts w:ascii="Times New Roman" w:hAnsi="Times New Roman" w:cs="Times New Roman"/>
+          <w:b/>
+          <w:bCs/>
+          <w:sz w:val="24"/>
+          <w:szCs w:val="24"/>
+        </w:rPr>
+        <w:t>4</w:t>
+      </w:r>
+      <w:r>
+        <w:rPr>
+          <w:rFonts w:ascii="Times New Roman" w:hAnsi="Times New Roman" w:cs="Times New Roman"/>
+          <w:b/>
+          <w:bCs/>
+          <w:sz w:val="24"/>
+          <w:szCs w:val="24"/>
+          <w:vertAlign w:val="superscript"/>
+        </w:rPr>
+        <w:t>th</w:t>
+      </w:r>
+      <w:r>
+        <w:rPr>
+          <w:rFonts w:ascii="Times New Roman" w:hAnsi="Times New Roman" w:cs="Times New Roman"/>
+          <w:b/>
+          <w:bCs/>
+          <w:sz w:val="24"/>
+          <w:szCs w:val="24"/>
+        </w:rPr>
+        <w:t xml:space="preserve"> </w:t>
+      </w:r>
+      <w:r>
+        <w:rPr>
+          <w:rFonts w:ascii="Times New Roman" w:hAnsi="Times New Roman" w:cs="Times New Roman"/>
+          <w:b/>
+          <w:bCs/>
+          <w:sz w:val="24"/>
+          <w:szCs w:val="24"/>
+        </w:rPr>
+        <w:t>Day: January 1</w:t>
+      </w:r>
+      <w:r>
+        <w:rPr>
+          <w:rFonts w:ascii="Times New Roman" w:hAnsi="Times New Roman" w:cs="Times New Roman"/>
+          <w:b/>
+          <w:bCs/>
+          <w:sz w:val="24"/>
+          <w:szCs w:val="24"/>
+        </w:rPr>
+        <w:t>4</w:t>
+      </w:r>
+      <w:r>
+        <w:rPr>
+          <w:rFonts w:ascii="Times New Roman" w:hAnsi="Times New Roman" w:cs="Times New Roman"/>
+          <w:b/>
+          <w:bCs/>
+          <w:sz w:val="24"/>
+          <w:szCs w:val="24"/>
+          <w:vertAlign w:val="superscript"/>
+        </w:rPr>
+        <w:t>th</w:t>
+      </w:r>
+      <w:r>
+        <w:rPr>
+          <w:rFonts w:ascii="Times New Roman" w:hAnsi="Times New Roman" w:cs="Times New Roman"/>
+          <w:b/>
+          <w:bCs/>
+          <w:sz w:val="24"/>
+          <w:szCs w:val="24"/>
+        </w:rPr>
+        <w:t>, 2026 (</w:t>
+      </w:r>
+      <w:r>
+        <w:rPr>
+          <w:rFonts w:ascii="Times New Roman" w:hAnsi="Times New Roman" w:cs="Times New Roman"/>
+          <w:b/>
+          <w:bCs/>
+          <w:sz w:val="24"/>
+          <w:szCs w:val="24"/>
+        </w:rPr>
+        <w:t>Wednesday</w:t>
+      </w:r>
+      <w:r>
+        <w:rPr>
+          <w:rFonts w:ascii="Times New Roman" w:hAnsi="Times New Roman" w:cs="Times New Roman"/>
+          <w:b/>
+          <w:bCs/>
+          <w:sz w:val="24"/>
+          <w:szCs w:val="24"/>
+        </w:rPr>
+        <w:t>):</w:t>
+      </w:r>
+    </w:p>
+    <w:p>
+      <w:pPr>
+        <w:spacing w:line="240" w:lineRule="auto"/>
+        <w:jc w:val="both"/>
+        <w:rPr>
+          <w:rFonts w:ascii="Times New Roman" w:hAnsi="Times New Roman" w:cs="Times New Roman"/>
+          <w:sz w:val="24"/>
+          <w:szCs w:val="24"/>
+        </w:rPr>
+      </w:pPr>
+      <w:r>
+        <w:rPr>
+          <w:rFonts w:ascii="Times New Roman" w:hAnsi="Times New Roman" w:cs="Times New Roman"/>
+          <w:sz w:val="24"/>
+          <w:szCs w:val="24"/>
+        </w:rPr>
+        <w:t>No Session (</w:t>
+      </w:r>
+      <w:r>
+        <w:rPr>
+          <w:rFonts w:ascii="Times New Roman" w:hAnsi="Times New Roman" w:cs="Times New Roman"/>
+          <w:sz w:val="24"/>
+          <w:szCs w:val="24"/>
+        </w:rPr>
+        <w:t>Holiday</w:t>
+      </w:r>
+      <w:r>
+        <w:rPr>
+          <w:rFonts w:ascii="Times New Roman" w:hAnsi="Times New Roman" w:cs="Times New Roman"/>
+          <w:sz w:val="24"/>
+          <w:szCs w:val="24"/>
+        </w:rPr>
+        <w:t>)</w:t>
+      </w:r>
+    </w:p>
+    <w:p>
+      <w:pPr>
+        <w:spacing w:line="240" w:lineRule="auto"/>
+        <w:jc w:val="both"/>
+        <w:rPr>
+          <w:rFonts w:ascii="Times New Roman" w:hAnsi="Times New Roman" w:cs="Times New Roman"/>
+          <w:b/>
+          <w:bCs/>
+          <w:sz w:val="24"/>
+          <w:szCs w:val="24"/>
+        </w:rPr>
+      </w:pPr>
+      <w:r>
+        <w:rPr>
+          <w:rFonts w:ascii="Times New Roman" w:hAnsi="Times New Roman" w:cs="Times New Roman"/>
+          <w:b/>
+          <w:bCs/>
+          <w:sz w:val="24"/>
+          <w:szCs w:val="24"/>
+        </w:rPr>
+        <w:t>3</w:t>
+      </w:r>
+      <w:r>
+        <w:rPr>
+          <w:rFonts w:ascii="Times New Roman" w:hAnsi="Times New Roman" w:cs="Times New Roman"/>
+          <w:b/>
+          <w:bCs/>
+          <w:sz w:val="24"/>
+          <w:szCs w:val="24"/>
+        </w:rPr>
+        <w:t>5</w:t>
+      </w:r>
+      <w:r>
+        <w:rPr>
+          <w:rFonts w:ascii="Times New Roman" w:hAnsi="Times New Roman" w:cs="Times New Roman"/>
+          <w:b/>
+          <w:bCs/>
+          <w:sz w:val="24"/>
+          <w:szCs w:val="24"/>
+          <w:vertAlign w:val="superscript"/>
+        </w:rPr>
+        <w:t>th</w:t>
+      </w:r>
+      <w:r>
+        <w:rPr>
+          <w:rFonts w:ascii="Times New Roman" w:hAnsi="Times New Roman" w:cs="Times New Roman"/>
+          <w:b/>
+          <w:bCs/>
+          <w:sz w:val="24"/>
+          <w:szCs w:val="24"/>
+        </w:rPr>
+        <w:t xml:space="preserve"> </w:t>
+      </w:r>
+      <w:r>
+        <w:rPr>
+          <w:rFonts w:ascii="Times New Roman" w:hAnsi="Times New Roman" w:cs="Times New Roman"/>
+          <w:b/>
+          <w:bCs/>
+          <w:sz w:val="24"/>
+          <w:szCs w:val="24"/>
+        </w:rPr>
+        <w:t>Day: January 1</w:t>
+      </w:r>
+      <w:r>
+        <w:rPr>
+          <w:rFonts w:ascii="Times New Roman" w:hAnsi="Times New Roman" w:cs="Times New Roman"/>
+          <w:b/>
+          <w:bCs/>
+          <w:sz w:val="24"/>
+          <w:szCs w:val="24"/>
+        </w:rPr>
+        <w:t>5</w:t>
+      </w:r>
+      <w:r>
+        <w:rPr>
+          <w:rFonts w:ascii="Times New Roman" w:hAnsi="Times New Roman" w:cs="Times New Roman"/>
+          <w:b/>
+          <w:bCs/>
+          <w:sz w:val="24"/>
+          <w:szCs w:val="24"/>
+          <w:vertAlign w:val="superscript"/>
+        </w:rPr>
+        <w:t>th</w:t>
+      </w:r>
+      <w:r>
+        <w:rPr>
+          <w:rFonts w:ascii="Times New Roman" w:hAnsi="Times New Roman" w:cs="Times New Roman"/>
+          <w:b/>
+          <w:bCs/>
+          <w:sz w:val="24"/>
+          <w:szCs w:val="24"/>
+        </w:rPr>
+        <w:t>, 2026 (T</w:t>
+      </w:r>
+      <w:r>
+        <w:rPr>
+          <w:rFonts w:ascii="Times New Roman" w:hAnsi="Times New Roman" w:cs="Times New Roman"/>
+          <w:b/>
+          <w:bCs/>
+          <w:sz w:val="24"/>
+          <w:szCs w:val="24"/>
+        </w:rPr>
+        <w:t>hursday)</w:t>
+      </w:r>
+      <w:r>
+        <w:rPr>
+          <w:rFonts w:ascii="Times New Roman" w:hAnsi="Times New Roman" w:cs="Times New Roman"/>
+          <w:b/>
+          <w:bCs/>
+          <w:sz w:val="24"/>
+          <w:szCs w:val="24"/>
+        </w:rPr>
+        <w:t>:</w:t>
+      </w:r>
+    </w:p>
+    <w:p>
+      <w:pPr>
+        <w:spacing w:line="240" w:lineRule="auto"/>
+        <w:jc w:val="both"/>
+        <w:rPr>
+          <w:rFonts w:ascii="Times New Roman" w:hAnsi="Times New Roman" w:cs="Times New Roman"/>
+          <w:sz w:val="24"/>
+          <w:szCs w:val="24"/>
+        </w:rPr>
+      </w:pPr>
+      <w:r>
+        <w:rPr>
+          <w:rFonts w:ascii="Times New Roman" w:hAnsi="Times New Roman" w:cs="Times New Roman"/>
+          <w:sz w:val="24"/>
+          <w:szCs w:val="24"/>
+        </w:rPr>
+        <w:t>No Session (</w:t>
+      </w:r>
+      <w:r>
+        <w:rPr>
+          <w:rFonts w:ascii="Times New Roman" w:hAnsi="Times New Roman" w:cs="Times New Roman"/>
+          <w:sz w:val="24"/>
+          <w:szCs w:val="24"/>
+        </w:rPr>
+        <w:t>Holiday</w:t>
+      </w:r>
+      <w:r>
+        <w:rPr>
+          <w:rFonts w:ascii="Times New Roman" w:hAnsi="Times New Roman" w:cs="Times New Roman"/>
+          <w:sz w:val="24"/>
+          <w:szCs w:val="24"/>
+        </w:rPr>
+        <w:t>)</w:t>
+      </w:r>
+    </w:p>
+    <w:p>
+      <w:pPr>
+        <w:spacing w:line="240" w:lineRule="auto"/>
+        <w:jc w:val="both"/>
+        <w:rPr>
+          <w:rFonts w:ascii="Times New Roman" w:hAnsi="Times New Roman" w:cs="Times New Roman"/>
+          <w:b/>
+          <w:bCs/>
+          <w:sz w:val="24"/>
+          <w:szCs w:val="24"/>
+        </w:rPr>
+      </w:pPr>
+    </w:p>
+    <w:p>
+      <w:pPr>
+        <w:spacing w:line="240" w:lineRule="auto"/>
+        <w:jc w:val="both"/>
+        <w:rPr>
+          <w:rFonts w:ascii="Times New Roman" w:hAnsi="Times New Roman" w:cs="Times New Roman"/>
+          <w:b/>
+          <w:bCs/>
+          <w:sz w:val="24"/>
+          <w:szCs w:val="24"/>
+        </w:rPr>
+      </w:pPr>
+      <w:r>
+        <w:rPr>
+          <w:rFonts w:ascii="Times New Roman" w:hAnsi="Times New Roman" w:cs="Times New Roman"/>
+          <w:b/>
+          <w:bCs/>
+          <w:sz w:val="24"/>
+          <w:szCs w:val="24"/>
+        </w:rPr>
+        <w:t>36</w:t>
+      </w:r>
+      <w:r>
+        <w:rPr>
+          <w:rFonts w:ascii="Times New Roman" w:hAnsi="Times New Roman" w:cs="Times New Roman"/>
+          <w:b/>
+          <w:bCs/>
+          <w:sz w:val="24"/>
+          <w:szCs w:val="24"/>
+          <w:vertAlign w:val="superscript"/>
+        </w:rPr>
+        <w:t>th</w:t>
+      </w:r>
+      <w:r>
+        <w:rPr>
+          <w:rFonts w:ascii="Times New Roman" w:hAnsi="Times New Roman" w:cs="Times New Roman"/>
+          <w:b/>
+          <w:bCs/>
+          <w:sz w:val="24"/>
+          <w:szCs w:val="24"/>
+        </w:rPr>
+        <w:t xml:space="preserve"> Day: January 16</w:t>
+      </w:r>
+      <w:r>
+        <w:rPr>
+          <w:rFonts w:ascii="Times New Roman" w:hAnsi="Times New Roman" w:cs="Times New Roman"/>
+          <w:b/>
+          <w:bCs/>
+          <w:sz w:val="24"/>
+          <w:szCs w:val="24"/>
+          <w:vertAlign w:val="superscript"/>
+        </w:rPr>
+        <w:t>th</w:t>
+      </w:r>
+      <w:r>
+        <w:rPr>
+          <w:rFonts w:ascii="Times New Roman" w:hAnsi="Times New Roman" w:cs="Times New Roman"/>
+          <w:b/>
+          <w:bCs/>
+          <w:sz w:val="24"/>
+          <w:szCs w:val="24"/>
+        </w:rPr>
+        <w:t>, 2026 (Friday):</w:t>
+      </w:r>
+    </w:p>
+    <w:p>
+      <w:pPr>
+        <w:spacing w:line="240" w:lineRule="auto"/>
+        <w:jc w:val="both"/>
+        <w:rPr>
+          <w:rFonts w:ascii="Times New Roman" w:hAnsi="Times New Roman" w:cs="Times New Roman"/>
+          <w:b/>
+          <w:bCs/>
+          <w:sz w:val="24"/>
+          <w:szCs w:val="24"/>
+        </w:rPr>
+      </w:pPr>
+      <w:r>
+        <w:rPr>
+          <w:rFonts w:ascii="Times New Roman" w:hAnsi="Times New Roman" w:cs="Times New Roman"/>
+          <w:b/>
+          <w:bCs/>
+          <w:sz w:val="24"/>
+          <w:szCs w:val="24"/>
+        </w:rPr>
+        <w:t>Displaying the Model’s Output: Purpose and Importance</w:t>
+      </w:r>
+    </w:p>
+    <w:p>
+      <w:pPr>
+        <w:spacing w:line="240" w:lineRule="auto"/>
+        <w:jc w:val="both"/>
+        <w:rPr>
+          <w:rFonts w:ascii="Times New Roman" w:hAnsi="Times New Roman" w:cs="Times New Roman"/>
+          <w:sz w:val="24"/>
+          <w:szCs w:val="24"/>
+        </w:rPr>
+      </w:pPr>
+      <w:r>
+        <w:rPr>
+          <w:rFonts w:ascii="Times New Roman" w:hAnsi="Times New Roman" w:cs="Times New Roman"/>
+          <w:sz w:val="24"/>
+          <w:szCs w:val="24"/>
+        </w:rPr>
+        <w:t>A model’s output has little value if users cannot interpret it. Raw probabilities, tensors, or arrays are mathematical artifacts, not user-facing information. The user interface acts as a translator between mathematical predictions and human meaning, converting numerical outputs into understandable decisions and confidence cues. Effective output presentation determines whether users trust, understand, and act on the model’s results.</w:t>
+      </w:r>
+    </w:p>
+    <w:p>
+      <w:pPr>
+        <w:spacing w:line="240" w:lineRule="auto"/>
+        <w:jc w:val="both"/>
+        <w:rPr>
+          <w:rFonts w:ascii="Times New Roman" w:hAnsi="Times New Roman" w:cs="Times New Roman"/>
+          <w:sz w:val="24"/>
+          <w:szCs w:val="24"/>
+        </w:rPr>
+      </w:pPr>
+    </w:p>
+    <w:p>
+      <w:pPr>
+        <w:spacing w:line="240" w:lineRule="auto"/>
+        <w:jc w:val="both"/>
+        <w:rPr>
+          <w:rFonts w:ascii="Times New Roman" w:hAnsi="Times New Roman" w:cs="Times New Roman"/>
+          <w:b/>
+          <w:bCs/>
+          <w:sz w:val="24"/>
+          <w:szCs w:val="24"/>
+        </w:rPr>
+      </w:pPr>
+      <w:r>
+        <w:rPr>
+          <w:rFonts w:ascii="Times New Roman" w:hAnsi="Times New Roman" w:cs="Times New Roman"/>
+          <w:b/>
+          <w:bCs/>
+          <w:sz w:val="24"/>
+          <w:szCs w:val="24"/>
+        </w:rPr>
+        <w:t>Priority Order of Information for Users</w:t>
+      </w:r>
+    </w:p>
+    <w:p>
+      <w:pPr>
+        <w:spacing w:line="240" w:lineRule="auto"/>
+        <w:jc w:val="both"/>
+        <w:rPr>
+          <w:rFonts w:ascii="Times New Roman" w:hAnsi="Times New Roman" w:cs="Times New Roman"/>
+          <w:b/>
+          <w:bCs/>
+          <w:sz w:val="24"/>
+          <w:szCs w:val="24"/>
+        </w:rPr>
+      </w:pPr>
+      <w:r>
+        <w:rPr>
+          <w:rFonts w:ascii="Times New Roman" w:hAnsi="Times New Roman" w:cs="Times New Roman"/>
+          <w:b/>
+          <w:bCs/>
+          <w:sz w:val="24"/>
+          <w:szCs w:val="24"/>
+        </w:rPr>
+        <w:t>1. Detected Instruments</w:t>
+      </w:r>
+      <w:r>
+        <w:rPr>
+          <w:rFonts w:ascii="Times New Roman" w:hAnsi="Times New Roman" w:cs="Times New Roman"/>
+          <w:b/>
+          <w:bCs/>
+          <w:sz w:val="24"/>
+          <w:szCs w:val="24"/>
+        </w:rPr>
+        <w:t>:</w:t>
+      </w:r>
+      <w:r>
+        <w:rPr>
+          <w:rFonts w:ascii="Times New Roman" w:hAnsi="Times New Roman" w:cs="Times New Roman"/>
+          <w:b/>
+          <w:bCs/>
+          <w:sz w:val="24"/>
+          <w:szCs w:val="24"/>
+        </w:rPr>
+        <w:t xml:space="preserve"> </w:t>
+      </w:r>
+      <w:r>
+        <w:rPr>
+          <w:rFonts w:ascii="Times New Roman" w:hAnsi="Times New Roman" w:cs="Times New Roman"/>
+          <w:sz w:val="24"/>
+          <w:szCs w:val="24"/>
+        </w:rPr>
+        <w:t>This is the most important information for users. They want a clear and direct answer to the question: Which instruments are present?</w:t>
+      </w:r>
+      <w:r>
+        <w:rPr>
+          <w:rFonts w:ascii="Times New Roman" w:hAnsi="Times New Roman" w:cs="Times New Roman"/>
+          <w:sz w:val="24"/>
+          <w:szCs w:val="24"/>
+        </w:rPr>
+        <w:t xml:space="preserve"> </w:t>
+      </w:r>
+      <w:r>
+        <w:rPr>
+          <w:rFonts w:ascii="Times New Roman" w:hAnsi="Times New Roman" w:cs="Times New Roman"/>
+          <w:sz w:val="24"/>
+          <w:szCs w:val="24"/>
+        </w:rPr>
+        <w:t>Detected instruments should be displayed as a simple list, optionally with icons or check marks, emphasizing presence rather than overwhelming detail.</w:t>
+      </w:r>
+    </w:p>
+    <w:p>
+      <w:pPr>
+        <w:spacing w:line="240" w:lineRule="auto"/>
+        <w:jc w:val="both"/>
+        <w:rPr>
+          <w:rFonts w:ascii="Times New Roman" w:hAnsi="Times New Roman" w:cs="Times New Roman"/>
+          <w:sz w:val="24"/>
+          <w:szCs w:val="24"/>
+        </w:rPr>
+      </w:pPr>
+      <w:r>
+        <w:rPr>
+          <w:rFonts w:ascii="Times New Roman" w:hAnsi="Times New Roman" w:cs="Times New Roman"/>
+          <w:b/>
+          <w:bCs/>
+          <w:sz w:val="24"/>
+          <w:szCs w:val="24"/>
+        </w:rPr>
+        <w:lastRenderedPageBreak/>
+        <w:t>2. Confidence Scores</w:t>
+      </w:r>
+      <w:r>
+        <w:rPr>
+          <w:rFonts w:ascii="Times New Roman" w:hAnsi="Times New Roman" w:cs="Times New Roman"/>
+          <w:b/>
+          <w:bCs/>
+          <w:sz w:val="24"/>
+          <w:szCs w:val="24"/>
+        </w:rPr>
+        <w:t>:</w:t>
+      </w:r>
+      <w:r>
+        <w:rPr>
+          <w:rFonts w:ascii="Times New Roman" w:hAnsi="Times New Roman" w:cs="Times New Roman"/>
+          <w:sz w:val="24"/>
+          <w:szCs w:val="24"/>
+        </w:rPr>
+        <w:t xml:space="preserve"> </w:t>
+      </w:r>
+      <w:r>
+        <w:rPr>
+          <w:rFonts w:ascii="Times New Roman" w:hAnsi="Times New Roman" w:cs="Times New Roman"/>
+          <w:sz w:val="24"/>
+          <w:szCs w:val="24"/>
+        </w:rPr>
+        <w:t>Confidence explains why the model made a decision. It provides transparency without claiming certainty. Confidence values should be concise and readable; excessive decimal precision should be avoided to prevent cognitive overload. The distinction between confidence and certainty should be respected</w:t>
+      </w:r>
+      <w:r>
+        <w:rPr>
+          <w:rFonts w:ascii="Times New Roman" w:hAnsi="Times New Roman" w:cs="Times New Roman"/>
+          <w:sz w:val="24"/>
+          <w:szCs w:val="24"/>
+        </w:rPr>
+        <w:t xml:space="preserve"> </w:t>
+      </w:r>
+      <w:r>
+        <w:rPr>
+          <w:rFonts w:ascii="Times New Roman" w:hAnsi="Times New Roman" w:cs="Times New Roman"/>
+          <w:sz w:val="24"/>
+          <w:szCs w:val="24"/>
+        </w:rPr>
+        <w:t>confidence reflects model belief, not absolute truth.</w:t>
+      </w:r>
+    </w:p>
+    <w:p>
+      <w:pPr>
+        <w:spacing w:line="240" w:lineRule="auto"/>
+        <w:jc w:val="both"/>
+        <w:rPr>
+          <w:rFonts w:ascii="Times New Roman" w:hAnsi="Times New Roman" w:cs="Times New Roman"/>
+          <w:sz w:val="24"/>
+          <w:szCs w:val="24"/>
+        </w:rPr>
+      </w:pPr>
+      <w:r>
+        <w:rPr>
+          <w:rFonts w:ascii="Times New Roman" w:hAnsi="Times New Roman" w:cs="Times New Roman"/>
+          <w:b/>
+          <w:bCs/>
+          <w:sz w:val="24"/>
+          <w:szCs w:val="24"/>
+        </w:rPr>
+        <w:t>3. Full Probability View (Optional)</w:t>
+      </w:r>
+      <w:r>
+        <w:rPr>
+          <w:rFonts w:ascii="Times New Roman" w:hAnsi="Times New Roman" w:cs="Times New Roman"/>
+          <w:b/>
+          <w:bCs/>
+          <w:sz w:val="24"/>
+          <w:szCs w:val="24"/>
+        </w:rPr>
+        <w:t>:</w:t>
+      </w:r>
+      <w:r>
+        <w:rPr>
+          <w:rFonts w:ascii="Times New Roman" w:hAnsi="Times New Roman" w:cs="Times New Roman"/>
+          <w:sz w:val="24"/>
+          <w:szCs w:val="24"/>
+        </w:rPr>
+        <w:t xml:space="preserve"> </w:t>
+      </w:r>
+      <w:r>
+        <w:rPr>
+          <w:rFonts w:ascii="Times New Roman" w:hAnsi="Times New Roman" w:cs="Times New Roman"/>
+          <w:sz w:val="24"/>
+          <w:szCs w:val="24"/>
+        </w:rPr>
+        <w:t>Displaying all class probabilities is optional and intended for technical or curious users. This advanced view should be hidden by default and made accessible through expandable sections. It is useful for debugging and expert analysis but unnecessary for general users.</w:t>
+      </w:r>
+    </w:p>
+    <w:p>
+      <w:pPr>
+        <w:spacing w:line="240" w:lineRule="auto"/>
+        <w:jc w:val="both"/>
+        <w:rPr>
+          <w:rFonts w:ascii="Times New Roman" w:hAnsi="Times New Roman" w:cs="Times New Roman"/>
+          <w:sz w:val="24"/>
+          <w:szCs w:val="24"/>
+        </w:rPr>
+      </w:pPr>
+    </w:p>
+    <w:p>
+      <w:pPr>
+        <w:spacing w:line="240" w:lineRule="auto"/>
+        <w:jc w:val="both"/>
+        <w:rPr>
+          <w:rFonts w:ascii="Times New Roman" w:hAnsi="Times New Roman" w:cs="Times New Roman"/>
+          <w:b/>
+          <w:bCs/>
+          <w:sz w:val="24"/>
+          <w:szCs w:val="24"/>
+        </w:rPr>
+      </w:pPr>
+      <w:r>
+        <w:rPr>
+          <w:rFonts w:ascii="Times New Roman" w:hAnsi="Times New Roman" w:cs="Times New Roman"/>
+          <w:b/>
+          <w:bCs/>
+          <w:sz w:val="24"/>
+          <w:szCs w:val="24"/>
+        </w:rPr>
+        <w:t>Ways to Display Model Output</w:t>
+      </w:r>
+    </w:p>
+    <w:p>
+      <w:pPr>
+        <w:spacing w:line="240" w:lineRule="auto"/>
+        <w:jc w:val="both"/>
+        <w:rPr>
+          <w:rFonts w:ascii="Times New Roman" w:hAnsi="Times New Roman" w:cs="Times New Roman"/>
+          <w:b/>
+          <w:bCs/>
+          <w:sz w:val="24"/>
+          <w:szCs w:val="24"/>
+        </w:rPr>
+      </w:pPr>
+      <w:r>
+        <w:rPr>
+          <w:rFonts w:ascii="Times New Roman" w:hAnsi="Times New Roman" w:cs="Times New Roman"/>
+          <w:b/>
+          <w:bCs/>
+          <w:sz w:val="24"/>
+          <w:szCs w:val="24"/>
+        </w:rPr>
+        <w:t>1. Text Labels</w:t>
+      </w:r>
+      <w:r>
+        <w:rPr>
+          <w:rFonts w:ascii="Times New Roman" w:hAnsi="Times New Roman" w:cs="Times New Roman"/>
+          <w:b/>
+          <w:bCs/>
+          <w:sz w:val="24"/>
+          <w:szCs w:val="24"/>
+        </w:rPr>
+        <w:t>:</w:t>
+      </w:r>
+      <w:r>
+        <w:rPr>
+          <w:rFonts w:ascii="Times New Roman" w:hAnsi="Times New Roman" w:cs="Times New Roman"/>
+          <w:b/>
+          <w:bCs/>
+          <w:sz w:val="24"/>
+          <w:szCs w:val="24"/>
+        </w:rPr>
+        <w:t xml:space="preserve"> </w:t>
+      </w:r>
+      <w:r>
+        <w:rPr>
+          <w:rFonts w:ascii="Times New Roman" w:hAnsi="Times New Roman" w:cs="Times New Roman"/>
+          <w:sz w:val="24"/>
+          <w:szCs w:val="24"/>
+        </w:rPr>
+        <w:t>Text-based output is the clearest and most direct method. It answers the user’s question explicitly and is ideal for summarizing detected instruments.</w:t>
+      </w:r>
+    </w:p>
+    <w:p>
+      <w:pPr>
+        <w:spacing w:line="240" w:lineRule="auto"/>
+        <w:jc w:val="both"/>
+        <w:rPr>
+          <w:rFonts w:ascii="Times New Roman" w:hAnsi="Times New Roman" w:cs="Times New Roman"/>
+          <w:sz w:val="24"/>
+          <w:szCs w:val="24"/>
+        </w:rPr>
+      </w:pPr>
+      <w:r>
+        <w:rPr>
+          <w:rFonts w:ascii="Times New Roman" w:hAnsi="Times New Roman" w:cs="Times New Roman"/>
+          <w:b/>
+          <w:bCs/>
+          <w:sz w:val="24"/>
+          <w:szCs w:val="24"/>
+        </w:rPr>
+        <w:t>2. Confidence Bars</w:t>
+      </w:r>
+      <w:r>
+        <w:rPr>
+          <w:rFonts w:ascii="Times New Roman" w:hAnsi="Times New Roman" w:cs="Times New Roman"/>
+          <w:b/>
+          <w:bCs/>
+          <w:sz w:val="24"/>
+          <w:szCs w:val="24"/>
+        </w:rPr>
+        <w:t>:</w:t>
+      </w:r>
+      <w:r>
+        <w:rPr>
+          <w:rFonts w:ascii="Times New Roman" w:hAnsi="Times New Roman" w:cs="Times New Roman"/>
+          <w:sz w:val="24"/>
+          <w:szCs w:val="24"/>
+        </w:rPr>
+        <w:t xml:space="preserve"> </w:t>
+      </w:r>
+      <w:r>
+        <w:rPr>
+          <w:rFonts w:ascii="Times New Roman" w:hAnsi="Times New Roman" w:cs="Times New Roman"/>
+          <w:sz w:val="24"/>
+          <w:szCs w:val="24"/>
+        </w:rPr>
+        <w:t>Confidence bars visually represent the model’s belief strength. Bar length intuitively communicates confidence, making it easier to understand relative strengths across instruments. Threshold context should be handled internally and not exposed directly to users.</w:t>
+      </w:r>
+    </w:p>
+    <w:p>
+      <w:pPr>
+        <w:spacing w:line="240" w:lineRule="auto"/>
+        <w:jc w:val="both"/>
+        <w:rPr>
+          <w:rFonts w:ascii="Times New Roman" w:hAnsi="Times New Roman" w:cs="Times New Roman"/>
+          <w:sz w:val="24"/>
+          <w:szCs w:val="24"/>
+        </w:rPr>
+      </w:pPr>
+      <w:r>
+        <w:rPr>
+          <w:rFonts w:ascii="Times New Roman" w:hAnsi="Times New Roman" w:cs="Times New Roman"/>
+          <w:b/>
+          <w:bCs/>
+          <w:sz w:val="24"/>
+          <w:szCs w:val="24"/>
+        </w:rPr>
+        <w:t>3. Tables</w:t>
+      </w:r>
+      <w:r>
+        <w:rPr>
+          <w:rFonts w:ascii="Times New Roman" w:hAnsi="Times New Roman" w:cs="Times New Roman"/>
+          <w:b/>
+          <w:bCs/>
+          <w:sz w:val="24"/>
+          <w:szCs w:val="24"/>
+        </w:rPr>
+        <w:t>:</w:t>
+      </w:r>
+      <w:r>
+        <w:rPr>
+          <w:rFonts w:ascii="Times New Roman" w:hAnsi="Times New Roman" w:cs="Times New Roman"/>
+          <w:sz w:val="24"/>
+          <w:szCs w:val="24"/>
+        </w:rPr>
+        <w:t xml:space="preserve"> </w:t>
+      </w:r>
+      <w:r>
+        <w:rPr>
+          <w:rFonts w:ascii="Times New Roman" w:hAnsi="Times New Roman" w:cs="Times New Roman"/>
+          <w:sz w:val="24"/>
+          <w:szCs w:val="24"/>
+        </w:rPr>
+        <w:t>Tables provide a structured and compact representation of instrument names and confidence scores. They are especially useful for technical users and debugging but should be designed cleanly to avoid clutter.</w:t>
+      </w:r>
+    </w:p>
+    <w:p>
+      <w:pPr>
+        <w:spacing w:line="240" w:lineRule="auto"/>
+        <w:jc w:val="both"/>
+        <w:rPr>
+          <w:rFonts w:ascii="Times New Roman" w:hAnsi="Times New Roman" w:cs="Times New Roman"/>
+          <w:sz w:val="24"/>
+          <w:szCs w:val="24"/>
+        </w:rPr>
+      </w:pPr>
+      <w:r>
+        <w:rPr>
+          <w:rFonts w:ascii="Times New Roman" w:hAnsi="Times New Roman" w:cs="Times New Roman"/>
+          <w:b/>
+          <w:bCs/>
+          <w:sz w:val="24"/>
+          <w:szCs w:val="24"/>
+        </w:rPr>
+        <w:t xml:space="preserve">4. </w:t>
+      </w:r>
+      <w:proofErr w:type="spellStart"/>
+      <w:r>
+        <w:rPr>
+          <w:rFonts w:ascii="Times New Roman" w:hAnsi="Times New Roman" w:cs="Times New Roman"/>
+          <w:b/>
+          <w:bCs/>
+          <w:sz w:val="24"/>
+          <w:szCs w:val="24"/>
+        </w:rPr>
+        <w:t>Color</w:t>
+      </w:r>
+      <w:proofErr w:type="spellEnd"/>
+      <w:r>
+        <w:rPr>
+          <w:rFonts w:ascii="Times New Roman" w:hAnsi="Times New Roman" w:cs="Times New Roman"/>
+          <w:b/>
+          <w:bCs/>
+          <w:sz w:val="24"/>
+          <w:szCs w:val="24"/>
+        </w:rPr>
+        <w:t xml:space="preserve"> Coding</w:t>
+      </w:r>
+      <w:r>
+        <w:rPr>
+          <w:rFonts w:ascii="Times New Roman" w:hAnsi="Times New Roman" w:cs="Times New Roman"/>
+          <w:b/>
+          <w:bCs/>
+          <w:sz w:val="24"/>
+          <w:szCs w:val="24"/>
+        </w:rPr>
+        <w:t>:</w:t>
+      </w:r>
+      <w:r>
+        <w:rPr>
+          <w:rFonts w:ascii="Times New Roman" w:hAnsi="Times New Roman" w:cs="Times New Roman"/>
+          <w:sz w:val="24"/>
+          <w:szCs w:val="24"/>
+        </w:rPr>
+        <w:t xml:space="preserve"> </w:t>
+      </w:r>
+      <w:proofErr w:type="spellStart"/>
+      <w:r>
+        <w:rPr>
+          <w:rFonts w:ascii="Times New Roman" w:hAnsi="Times New Roman" w:cs="Times New Roman"/>
+          <w:sz w:val="24"/>
+          <w:szCs w:val="24"/>
+        </w:rPr>
+        <w:t>Color</w:t>
+      </w:r>
+      <w:proofErr w:type="spellEnd"/>
+      <w:r>
+        <w:rPr>
+          <w:rFonts w:ascii="Times New Roman" w:hAnsi="Times New Roman" w:cs="Times New Roman"/>
+          <w:sz w:val="24"/>
+          <w:szCs w:val="24"/>
+        </w:rPr>
+        <w:t xml:space="preserve"> coding (e.g., green for presence, red for absence) can reinforce meaning but must be used carefully. Accessibility considerations such as </w:t>
+      </w:r>
+      <w:proofErr w:type="spellStart"/>
+      <w:r>
+        <w:rPr>
+          <w:rFonts w:ascii="Times New Roman" w:hAnsi="Times New Roman" w:cs="Times New Roman"/>
+          <w:sz w:val="24"/>
+          <w:szCs w:val="24"/>
+        </w:rPr>
+        <w:t>color</w:t>
+      </w:r>
+      <w:proofErr w:type="spellEnd"/>
+      <w:r>
+        <w:rPr>
+          <w:rFonts w:ascii="Times New Roman" w:hAnsi="Times New Roman" w:cs="Times New Roman"/>
+          <w:sz w:val="24"/>
+          <w:szCs w:val="24"/>
+        </w:rPr>
+        <w:t xml:space="preserve"> blindness should be taken into account, and </w:t>
+      </w:r>
+      <w:proofErr w:type="spellStart"/>
+      <w:r>
+        <w:rPr>
+          <w:rFonts w:ascii="Times New Roman" w:hAnsi="Times New Roman" w:cs="Times New Roman"/>
+          <w:sz w:val="24"/>
+          <w:szCs w:val="24"/>
+        </w:rPr>
+        <w:t>color</w:t>
+      </w:r>
+      <w:proofErr w:type="spellEnd"/>
+      <w:r>
+        <w:rPr>
+          <w:rFonts w:ascii="Times New Roman" w:hAnsi="Times New Roman" w:cs="Times New Roman"/>
+          <w:sz w:val="24"/>
+          <w:szCs w:val="24"/>
+        </w:rPr>
+        <w:t xml:space="preserve"> should support</w:t>
+      </w:r>
+      <w:r>
+        <w:rPr>
+          <w:rFonts w:ascii="Times New Roman" w:hAnsi="Times New Roman" w:cs="Times New Roman"/>
+          <w:sz w:val="24"/>
+          <w:szCs w:val="24"/>
+        </w:rPr>
+        <w:t xml:space="preserve"> </w:t>
+      </w:r>
+      <w:r>
+        <w:rPr>
+          <w:rFonts w:ascii="Times New Roman" w:hAnsi="Times New Roman" w:cs="Times New Roman"/>
+          <w:sz w:val="24"/>
+          <w:szCs w:val="24"/>
+        </w:rPr>
+        <w:t>not replace</w:t>
+      </w:r>
+      <w:r>
+        <w:rPr>
+          <w:rFonts w:ascii="Times New Roman" w:hAnsi="Times New Roman" w:cs="Times New Roman"/>
+          <w:sz w:val="24"/>
+          <w:szCs w:val="24"/>
+        </w:rPr>
+        <w:t xml:space="preserve"> </w:t>
+      </w:r>
+      <w:r>
+        <w:rPr>
+          <w:rFonts w:ascii="Times New Roman" w:hAnsi="Times New Roman" w:cs="Times New Roman"/>
+          <w:sz w:val="24"/>
+          <w:szCs w:val="24"/>
+        </w:rPr>
+        <w:t>textual explanation.</w:t>
+      </w:r>
+    </w:p>
+    <w:p>
+      <w:pPr>
+        <w:spacing w:line="240" w:lineRule="auto"/>
+        <w:jc w:val="both"/>
+        <w:rPr>
+          <w:rFonts w:ascii="Times New Roman" w:hAnsi="Times New Roman" w:cs="Times New Roman"/>
+          <w:sz w:val="24"/>
+          <w:szCs w:val="24"/>
+        </w:rPr>
+      </w:pPr>
+    </w:p>
+    <w:p>
+      <w:pPr>
+        <w:spacing w:line="240" w:lineRule="auto"/>
+        <w:jc w:val="both"/>
+        <w:rPr>
+          <w:rFonts w:ascii="Times New Roman" w:hAnsi="Times New Roman" w:cs="Times New Roman"/>
+          <w:b/>
+          <w:bCs/>
+          <w:sz w:val="24"/>
+          <w:szCs w:val="24"/>
+        </w:rPr>
+      </w:pPr>
+      <w:r>
+        <w:rPr>
+          <w:rFonts w:ascii="Times New Roman" w:hAnsi="Times New Roman" w:cs="Times New Roman"/>
+          <w:b/>
+          <w:bCs/>
+          <w:sz w:val="24"/>
+          <w:szCs w:val="24"/>
+        </w:rPr>
+        <w:t>Result Section Design Guidelines</w:t>
+      </w:r>
+    </w:p>
+    <w:p>
+      <w:pPr>
+        <w:spacing w:line="240" w:lineRule="auto"/>
+        <w:jc w:val="both"/>
+        <w:rPr>
+          <w:rFonts w:ascii="Times New Roman" w:hAnsi="Times New Roman" w:cs="Times New Roman"/>
+          <w:sz w:val="24"/>
+          <w:szCs w:val="24"/>
+        </w:rPr>
+      </w:pPr>
+      <w:r>
+        <w:rPr>
+          <w:rFonts w:ascii="Times New Roman" w:hAnsi="Times New Roman" w:cs="Times New Roman"/>
+          <w:sz w:val="24"/>
+          <w:szCs w:val="24"/>
+        </w:rPr>
+        <w:t>A well-designed result section should follow a clear structure:</w:t>
+      </w:r>
+    </w:p>
+    <w:p>
+      <w:pPr>
+        <w:numPr>
+          <w:ilvl w:val="0"/>
+          <w:numId w:val="107"/>
+        </w:numPr>
+        <w:spacing w:line="240" w:lineRule="auto"/>
+        <w:jc w:val="both"/>
+        <w:rPr>
+          <w:rFonts w:ascii="Times New Roman" w:hAnsi="Times New Roman" w:cs="Times New Roman"/>
+          <w:sz w:val="24"/>
+          <w:szCs w:val="24"/>
+        </w:rPr>
+      </w:pPr>
+      <w:r>
+        <w:rPr>
+          <w:rFonts w:ascii="Times New Roman" w:hAnsi="Times New Roman" w:cs="Times New Roman"/>
+          <w:sz w:val="24"/>
+          <w:szCs w:val="24"/>
+        </w:rPr>
+        <w:t>A section header indicating prediction results</w:t>
+      </w:r>
+    </w:p>
+    <w:p>
+      <w:pPr>
+        <w:numPr>
+          <w:ilvl w:val="0"/>
+          <w:numId w:val="107"/>
+        </w:numPr>
+        <w:spacing w:line="240" w:lineRule="auto"/>
+        <w:jc w:val="both"/>
+        <w:rPr>
+          <w:rFonts w:ascii="Times New Roman" w:hAnsi="Times New Roman" w:cs="Times New Roman"/>
+          <w:sz w:val="24"/>
+          <w:szCs w:val="24"/>
+        </w:rPr>
+      </w:pPr>
+      <w:r>
+        <w:rPr>
+          <w:rFonts w:ascii="Times New Roman" w:hAnsi="Times New Roman" w:cs="Times New Roman"/>
+          <w:sz w:val="24"/>
+          <w:szCs w:val="24"/>
+        </w:rPr>
+        <w:t>A summary view using text or icons to show detected instruments</w:t>
+      </w:r>
+    </w:p>
+    <w:p>
+      <w:pPr>
+        <w:numPr>
+          <w:ilvl w:val="0"/>
+          <w:numId w:val="107"/>
+        </w:numPr>
+        <w:spacing w:line="240" w:lineRule="auto"/>
+        <w:jc w:val="both"/>
+        <w:rPr>
+          <w:rFonts w:ascii="Times New Roman" w:hAnsi="Times New Roman" w:cs="Times New Roman"/>
+          <w:sz w:val="24"/>
+          <w:szCs w:val="24"/>
+        </w:rPr>
+      </w:pPr>
+      <w:r>
+        <w:rPr>
+          <w:rFonts w:ascii="Times New Roman" w:hAnsi="Times New Roman" w:cs="Times New Roman"/>
+          <w:sz w:val="24"/>
+          <w:szCs w:val="24"/>
+        </w:rPr>
+        <w:t>Optional detailed views using expandable tables or adjacent structured layouts</w:t>
+      </w:r>
+    </w:p>
+    <w:p>
+      <w:pPr>
+        <w:spacing w:line="240" w:lineRule="auto"/>
+        <w:jc w:val="both"/>
+        <w:rPr>
+          <w:rFonts w:ascii="Times New Roman" w:hAnsi="Times New Roman" w:cs="Times New Roman"/>
+          <w:sz w:val="24"/>
+          <w:szCs w:val="24"/>
+        </w:rPr>
+      </w:pPr>
+      <w:r>
+        <w:rPr>
+          <w:rFonts w:ascii="Times New Roman" w:hAnsi="Times New Roman" w:cs="Times New Roman"/>
+          <w:sz w:val="24"/>
+          <w:szCs w:val="24"/>
+        </w:rPr>
+        <w:t>Results should be visually separated from input controls to maintain clarity and focus.</w:t>
+      </w:r>
+    </w:p>
+    <w:p>
+      <w:pPr>
+        <w:spacing w:line="240" w:lineRule="auto"/>
+        <w:jc w:val="both"/>
+        <w:rPr>
+          <w:rFonts w:ascii="Times New Roman" w:hAnsi="Times New Roman" w:cs="Times New Roman"/>
+          <w:sz w:val="24"/>
+          <w:szCs w:val="24"/>
+        </w:rPr>
+      </w:pPr>
+    </w:p>
+    <w:p>
+      <w:pPr>
+        <w:spacing w:line="240" w:lineRule="auto"/>
+        <w:jc w:val="both"/>
+        <w:rPr>
+          <w:rFonts w:ascii="Times New Roman" w:hAnsi="Times New Roman" w:cs="Times New Roman"/>
+          <w:b/>
+          <w:bCs/>
+          <w:sz w:val="24"/>
+          <w:szCs w:val="24"/>
+        </w:rPr>
+      </w:pPr>
+      <w:r>
+        <w:rPr>
+          <w:rFonts w:ascii="Times New Roman" w:hAnsi="Times New Roman" w:cs="Times New Roman"/>
+          <w:b/>
+          <w:bCs/>
+          <w:sz w:val="24"/>
+          <w:szCs w:val="24"/>
+        </w:rPr>
+        <w:t>UI Rules for Displaying Results</w:t>
+      </w:r>
+    </w:p>
+    <w:p>
+      <w:pPr>
+        <w:numPr>
+          <w:ilvl w:val="0"/>
+          <w:numId w:val="108"/>
+        </w:numPr>
+        <w:spacing w:line="240" w:lineRule="auto"/>
+        <w:jc w:val="both"/>
+        <w:rPr>
+          <w:rFonts w:ascii="Times New Roman" w:hAnsi="Times New Roman" w:cs="Times New Roman"/>
+          <w:sz w:val="24"/>
+          <w:szCs w:val="24"/>
+        </w:rPr>
+      </w:pPr>
+      <w:r>
+        <w:rPr>
+          <w:rFonts w:ascii="Times New Roman" w:hAnsi="Times New Roman" w:cs="Times New Roman"/>
+          <w:sz w:val="24"/>
+          <w:szCs w:val="24"/>
+        </w:rPr>
+        <w:t>Results should appear below the audio playback or adjacent to the prediction trigger.</w:t>
+      </w:r>
+    </w:p>
+    <w:p>
+      <w:pPr>
+        <w:numPr>
+          <w:ilvl w:val="0"/>
+          <w:numId w:val="108"/>
+        </w:numPr>
+        <w:spacing w:line="240" w:lineRule="auto"/>
+        <w:jc w:val="both"/>
+        <w:rPr>
+          <w:rFonts w:ascii="Times New Roman" w:hAnsi="Times New Roman" w:cs="Times New Roman"/>
+          <w:sz w:val="24"/>
+          <w:szCs w:val="24"/>
+        </w:rPr>
+      </w:pPr>
+      <w:r>
+        <w:rPr>
+          <w:rFonts w:ascii="Times New Roman" w:hAnsi="Times New Roman" w:cs="Times New Roman"/>
+          <w:sz w:val="24"/>
+          <w:szCs w:val="24"/>
+        </w:rPr>
+        <w:t>Raw arrays, excessive decimal precision, or internal tensors must never be shown.</w:t>
+      </w:r>
+    </w:p>
+    <w:p>
+      <w:pPr>
+        <w:numPr>
+          <w:ilvl w:val="0"/>
+          <w:numId w:val="108"/>
+        </w:numPr>
+        <w:spacing w:line="240" w:lineRule="auto"/>
+        <w:jc w:val="both"/>
+        <w:rPr>
+          <w:rFonts w:ascii="Times New Roman" w:hAnsi="Times New Roman" w:cs="Times New Roman"/>
+          <w:sz w:val="24"/>
+          <w:szCs w:val="24"/>
+        </w:rPr>
+      </w:pPr>
+      <w:r>
+        <w:rPr>
+          <w:rFonts w:ascii="Times New Roman" w:hAnsi="Times New Roman" w:cs="Times New Roman"/>
+          <w:sz w:val="24"/>
+          <w:szCs w:val="24"/>
+        </w:rPr>
+        <w:t>Threshold values should not be exposed in the UI.</w:t>
+      </w:r>
+    </w:p>
+    <w:p>
+      <w:pPr>
+        <w:numPr>
+          <w:ilvl w:val="0"/>
+          <w:numId w:val="108"/>
+        </w:numPr>
+        <w:spacing w:line="240" w:lineRule="auto"/>
+        <w:jc w:val="both"/>
+        <w:rPr>
+          <w:rFonts w:ascii="Times New Roman" w:hAnsi="Times New Roman" w:cs="Times New Roman"/>
+          <w:sz w:val="24"/>
+          <w:szCs w:val="24"/>
+        </w:rPr>
+      </w:pPr>
+      <w:r>
+        <w:rPr>
+          <w:rFonts w:ascii="Times New Roman" w:hAnsi="Times New Roman" w:cs="Times New Roman"/>
+          <w:sz w:val="24"/>
+          <w:szCs w:val="24"/>
+        </w:rPr>
+        <w:t>Charts and plots must not be overcrowded.</w:t>
+      </w:r>
+    </w:p>
+    <w:p>
+      <w:pPr>
+        <w:numPr>
+          <w:ilvl w:val="0"/>
+          <w:numId w:val="108"/>
+        </w:numPr>
+        <w:spacing w:line="240" w:lineRule="auto"/>
+        <w:jc w:val="both"/>
+        <w:rPr>
+          <w:rFonts w:ascii="Times New Roman" w:hAnsi="Times New Roman" w:cs="Times New Roman"/>
+          <w:sz w:val="24"/>
+          <w:szCs w:val="24"/>
+        </w:rPr>
+      </w:pPr>
+      <w:r>
+        <w:rPr>
+          <w:rFonts w:ascii="Times New Roman" w:hAnsi="Times New Roman" w:cs="Times New Roman"/>
+          <w:sz w:val="24"/>
+          <w:szCs w:val="24"/>
+        </w:rPr>
+        <w:t>Input controls and results should not be mixed in the same visual area.</w:t>
+      </w:r>
+    </w:p>
+    <w:p>
+      <w:pPr>
+        <w:spacing w:line="240" w:lineRule="auto"/>
+        <w:jc w:val="both"/>
+        <w:rPr>
+          <w:rFonts w:ascii="Times New Roman" w:hAnsi="Times New Roman" w:cs="Times New Roman"/>
+          <w:sz w:val="24"/>
+          <w:szCs w:val="24"/>
+        </w:rPr>
+      </w:pPr>
+      <w:r>
+        <w:rPr>
+          <w:rFonts w:ascii="Times New Roman" w:hAnsi="Times New Roman" w:cs="Times New Roman"/>
+          <w:sz w:val="24"/>
+          <w:szCs w:val="24"/>
+        </w:rPr>
+        <w:t>These rules ensure clarity, professionalism, and ease of interpretation.</w:t>
+      </w:r>
+    </w:p>
+    <w:p>
+      <w:pPr>
+        <w:spacing w:line="240" w:lineRule="auto"/>
+        <w:jc w:val="both"/>
+        <w:rPr>
+          <w:rFonts w:ascii="Times New Roman" w:hAnsi="Times New Roman" w:cs="Times New Roman"/>
+          <w:sz w:val="24"/>
+          <w:szCs w:val="24"/>
+        </w:rPr>
+      </w:pPr>
+    </w:p>
+    <w:p>
+      <w:pPr>
+        <w:spacing w:line="240" w:lineRule="auto"/>
+        <w:jc w:val="both"/>
+        <w:rPr>
+          <w:rFonts w:ascii="Times New Roman" w:hAnsi="Times New Roman" w:cs="Times New Roman"/>
+          <w:sz w:val="24"/>
+          <w:szCs w:val="24"/>
+        </w:rPr>
+      </w:pPr>
+    </w:p>
+    <w:p>
+      <w:pPr>
+        <w:spacing w:line="240" w:lineRule="auto"/>
+        <w:jc w:val="both"/>
+        <w:rPr>
+          <w:rFonts w:ascii="Times New Roman" w:hAnsi="Times New Roman" w:cs="Times New Roman"/>
+          <w:b/>
+          <w:bCs/>
+          <w:sz w:val="24"/>
+          <w:szCs w:val="24"/>
+        </w:rPr>
+      </w:pPr>
+      <w:r>
+        <w:rPr>
+          <w:rFonts w:ascii="Times New Roman" w:hAnsi="Times New Roman" w:cs="Times New Roman"/>
+          <w:b/>
+          <w:bCs/>
+          <w:sz w:val="24"/>
+          <w:szCs w:val="24"/>
+        </w:rPr>
+        <w:lastRenderedPageBreak/>
+        <w:t>Export Formats and Their Purpose</w:t>
+      </w:r>
+    </w:p>
+    <w:p>
+      <w:pPr>
+        <w:spacing w:line="240" w:lineRule="auto"/>
+        <w:jc w:val="both"/>
+        <w:rPr>
+          <w:rFonts w:ascii="Times New Roman" w:hAnsi="Times New Roman" w:cs="Times New Roman"/>
+          <w:b/>
+          <w:bCs/>
+          <w:sz w:val="24"/>
+          <w:szCs w:val="24"/>
+        </w:rPr>
+      </w:pPr>
+      <w:r>
+        <w:rPr>
+          <w:rFonts w:ascii="Times New Roman" w:hAnsi="Times New Roman" w:cs="Times New Roman"/>
+          <w:b/>
+          <w:bCs/>
+          <w:sz w:val="24"/>
+          <w:szCs w:val="24"/>
+        </w:rPr>
+        <w:t xml:space="preserve">1. </w:t>
+      </w:r>
+      <w:r>
+        <w:rPr>
+          <w:rFonts w:ascii="Times New Roman" w:hAnsi="Times New Roman" w:cs="Times New Roman"/>
+          <w:b/>
+          <w:bCs/>
+          <w:sz w:val="24"/>
+          <w:szCs w:val="24"/>
+        </w:rPr>
+        <w:t>JSON Export</w:t>
+      </w:r>
+      <w:r>
+        <w:rPr>
+          <w:rFonts w:ascii="Times New Roman" w:hAnsi="Times New Roman" w:cs="Times New Roman"/>
+          <w:b/>
+          <w:bCs/>
+          <w:sz w:val="24"/>
+          <w:szCs w:val="24"/>
+        </w:rPr>
+        <w:t xml:space="preserve">: </w:t>
+      </w:r>
+      <w:r>
+        <w:rPr>
+          <w:rFonts w:ascii="Times New Roman" w:hAnsi="Times New Roman" w:cs="Times New Roman"/>
+          <w:sz w:val="24"/>
+          <w:szCs w:val="24"/>
+        </w:rPr>
+        <w:t>JSON is the primary export format for machine readability and system integration. A well-designed JSON output reflects system maturity.</w:t>
+      </w:r>
+    </w:p>
+    <w:p>
+      <w:pPr>
+        <w:spacing w:line="240" w:lineRule="auto"/>
+        <w:jc w:val="both"/>
+        <w:rPr>
+          <w:rFonts w:ascii="Times New Roman" w:hAnsi="Times New Roman" w:cs="Times New Roman"/>
+          <w:sz w:val="24"/>
+          <w:szCs w:val="24"/>
+        </w:rPr>
+      </w:pPr>
+      <w:r>
+        <w:rPr>
+          <w:rFonts w:ascii="Times New Roman" w:hAnsi="Times New Roman" w:cs="Times New Roman"/>
+          <w:sz w:val="24"/>
+          <w:szCs w:val="24"/>
+        </w:rPr>
+        <w:t>The JSON should contain:</w:t>
+      </w:r>
+    </w:p>
+    <w:p>
+      <w:pPr>
+        <w:numPr>
+          <w:ilvl w:val="0"/>
+          <w:numId w:val="109"/>
+        </w:numPr>
+        <w:spacing w:line="240" w:lineRule="auto"/>
+        <w:jc w:val="both"/>
+        <w:rPr>
+          <w:rFonts w:ascii="Times New Roman" w:hAnsi="Times New Roman" w:cs="Times New Roman"/>
+          <w:sz w:val="24"/>
+          <w:szCs w:val="24"/>
+        </w:rPr>
+      </w:pPr>
+      <w:r>
+        <w:rPr>
+          <w:rFonts w:ascii="Times New Roman" w:hAnsi="Times New Roman" w:cs="Times New Roman"/>
+          <w:sz w:val="24"/>
+          <w:szCs w:val="24"/>
+        </w:rPr>
+        <w:t>Metadata (audio duration, segmentation parameters)</w:t>
+      </w:r>
+    </w:p>
+    <w:p>
+      <w:pPr>
+        <w:numPr>
+          <w:ilvl w:val="0"/>
+          <w:numId w:val="109"/>
+        </w:numPr>
+        <w:spacing w:line="240" w:lineRule="auto"/>
+        <w:jc w:val="both"/>
+        <w:rPr>
+          <w:rFonts w:ascii="Times New Roman" w:hAnsi="Times New Roman" w:cs="Times New Roman"/>
+          <w:sz w:val="24"/>
+          <w:szCs w:val="24"/>
+        </w:rPr>
+      </w:pPr>
+      <w:r>
+        <w:rPr>
+          <w:rFonts w:ascii="Times New Roman" w:hAnsi="Times New Roman" w:cs="Times New Roman"/>
+          <w:sz w:val="24"/>
+          <w:szCs w:val="24"/>
+        </w:rPr>
+        <w:t>Model configuration (version, aggregation method)</w:t>
+      </w:r>
+    </w:p>
+    <w:p>
+      <w:pPr>
+        <w:numPr>
+          <w:ilvl w:val="0"/>
+          <w:numId w:val="109"/>
+        </w:numPr>
+        <w:spacing w:line="240" w:lineRule="auto"/>
+        <w:jc w:val="both"/>
+        <w:rPr>
+          <w:rFonts w:ascii="Times New Roman" w:hAnsi="Times New Roman" w:cs="Times New Roman"/>
+          <w:sz w:val="24"/>
+          <w:szCs w:val="24"/>
+        </w:rPr>
+      </w:pPr>
+      <w:r>
+        <w:rPr>
+          <w:rFonts w:ascii="Times New Roman" w:hAnsi="Times New Roman" w:cs="Times New Roman"/>
+          <w:sz w:val="24"/>
+          <w:szCs w:val="24"/>
+        </w:rPr>
+        <w:t>Instrument-wise predictions</w:t>
+      </w:r>
+    </w:p>
+    <w:p>
+      <w:pPr>
+        <w:numPr>
+          <w:ilvl w:val="0"/>
+          <w:numId w:val="109"/>
+        </w:numPr>
+        <w:spacing w:line="240" w:lineRule="auto"/>
+        <w:jc w:val="both"/>
+        <w:rPr>
+          <w:rFonts w:ascii="Times New Roman" w:hAnsi="Times New Roman" w:cs="Times New Roman"/>
+          <w:sz w:val="24"/>
+          <w:szCs w:val="24"/>
+        </w:rPr>
+      </w:pPr>
+      <w:r>
+        <w:rPr>
+          <w:rFonts w:ascii="Times New Roman" w:hAnsi="Times New Roman" w:cs="Times New Roman"/>
+          <w:sz w:val="24"/>
+          <w:szCs w:val="24"/>
+        </w:rPr>
+        <w:t>Confidence scores</w:t>
+      </w:r>
+    </w:p>
+    <w:p>
+      <w:pPr>
+        <w:numPr>
+          <w:ilvl w:val="0"/>
+          <w:numId w:val="109"/>
+        </w:numPr>
+        <w:spacing w:line="240" w:lineRule="auto"/>
+        <w:jc w:val="both"/>
+        <w:rPr>
+          <w:rFonts w:ascii="Times New Roman" w:hAnsi="Times New Roman" w:cs="Times New Roman"/>
+          <w:sz w:val="24"/>
+          <w:szCs w:val="24"/>
+        </w:rPr>
+      </w:pPr>
+      <w:r>
+        <w:rPr>
+          <w:rFonts w:ascii="Times New Roman" w:hAnsi="Times New Roman" w:cs="Times New Roman"/>
+          <w:sz w:val="24"/>
+          <w:szCs w:val="24"/>
+        </w:rPr>
+        <w:t>Optional timelines (e.g., duration of instrument presence)</w:t>
+      </w:r>
+    </w:p>
+    <w:p>
+      <w:pPr>
+        <w:spacing w:line="240" w:lineRule="auto"/>
+        <w:jc w:val="both"/>
+        <w:rPr>
+          <w:rFonts w:ascii="Times New Roman" w:hAnsi="Times New Roman" w:cs="Times New Roman"/>
+          <w:sz w:val="24"/>
+          <w:szCs w:val="24"/>
+        </w:rPr>
+      </w:pPr>
+      <w:r>
+        <w:rPr>
+          <w:rFonts w:ascii="Times New Roman" w:hAnsi="Times New Roman" w:cs="Times New Roman"/>
+          <w:sz w:val="24"/>
+          <w:szCs w:val="24"/>
+        </w:rPr>
+        <w:t>JSON should not include plots, UI layout information, or tensors</w:t>
+      </w:r>
+      <w:r>
+        <w:rPr>
+          <w:rFonts w:ascii="Times New Roman" w:hAnsi="Times New Roman" w:cs="Times New Roman"/>
+          <w:sz w:val="24"/>
+          <w:szCs w:val="24"/>
+        </w:rPr>
+        <w:t xml:space="preserve"> </w:t>
+      </w:r>
+      <w:r>
+        <w:rPr>
+          <w:rFonts w:ascii="Times New Roman" w:hAnsi="Times New Roman" w:cs="Times New Roman"/>
+          <w:sz w:val="24"/>
+          <w:szCs w:val="24"/>
+        </w:rPr>
+        <w:t>only decisions and structured data.</w:t>
+      </w:r>
+    </w:p>
+    <w:p>
+      <w:pPr>
+        <w:spacing w:line="240" w:lineRule="auto"/>
+        <w:jc w:val="both"/>
+        <w:rPr>
+          <w:rFonts w:ascii="Times New Roman" w:hAnsi="Times New Roman" w:cs="Times New Roman"/>
+          <w:sz w:val="24"/>
+          <w:szCs w:val="24"/>
+        </w:rPr>
+      </w:pPr>
+    </w:p>
+    <w:p>
+      <w:pPr>
+        <w:spacing w:line="240" w:lineRule="auto"/>
+        <w:jc w:val="both"/>
+        <w:rPr>
+          <w:rFonts w:ascii="Times New Roman" w:hAnsi="Times New Roman" w:cs="Times New Roman"/>
+          <w:b/>
+          <w:bCs/>
+          <w:sz w:val="24"/>
+          <w:szCs w:val="24"/>
+        </w:rPr>
+      </w:pPr>
+      <w:r>
+        <w:rPr>
+          <w:rFonts w:ascii="Times New Roman" w:hAnsi="Times New Roman" w:cs="Times New Roman"/>
+          <w:b/>
+          <w:bCs/>
+          <w:sz w:val="24"/>
+          <w:szCs w:val="24"/>
+        </w:rPr>
+        <w:t xml:space="preserve">2. </w:t>
+      </w:r>
+      <w:r>
+        <w:rPr>
+          <w:rFonts w:ascii="Times New Roman" w:hAnsi="Times New Roman" w:cs="Times New Roman"/>
+          <w:b/>
+          <w:bCs/>
+          <w:sz w:val="24"/>
+          <w:szCs w:val="24"/>
+        </w:rPr>
+        <w:t>PDF Export</w:t>
+      </w:r>
+      <w:r>
+        <w:rPr>
+          <w:rFonts w:ascii="Times New Roman" w:hAnsi="Times New Roman" w:cs="Times New Roman"/>
+          <w:b/>
+          <w:bCs/>
+          <w:sz w:val="24"/>
+          <w:szCs w:val="24"/>
+        </w:rPr>
+        <w:t>:</w:t>
+      </w:r>
+      <w:r>
+        <w:rPr>
+          <w:rFonts w:ascii="Times New Roman" w:hAnsi="Times New Roman" w:cs="Times New Roman"/>
+          <w:b/>
+          <w:bCs/>
+          <w:sz w:val="24"/>
+          <w:szCs w:val="24"/>
+        </w:rPr>
+        <w:t xml:space="preserve"> </w:t>
+      </w:r>
+      <w:r>
+        <w:rPr>
+          <w:rFonts w:ascii="Times New Roman" w:hAnsi="Times New Roman" w:cs="Times New Roman"/>
+          <w:sz w:val="24"/>
+          <w:szCs w:val="24"/>
+        </w:rPr>
+        <w:t>PDF reports are designed for human consumption. They provide a curated, narrative summary of results.</w:t>
+      </w:r>
+    </w:p>
+    <w:p>
+      <w:pPr>
+        <w:spacing w:line="240" w:lineRule="auto"/>
+        <w:jc w:val="both"/>
+        <w:rPr>
+          <w:rFonts w:ascii="Times New Roman" w:hAnsi="Times New Roman" w:cs="Times New Roman"/>
+          <w:sz w:val="24"/>
+          <w:szCs w:val="24"/>
+        </w:rPr>
+      </w:pPr>
+      <w:r>
+        <w:rPr>
+          <w:rFonts w:ascii="Times New Roman" w:hAnsi="Times New Roman" w:cs="Times New Roman"/>
+          <w:sz w:val="24"/>
+          <w:szCs w:val="24"/>
+        </w:rPr>
+        <w:t>A PDF report should include:</w:t>
+      </w:r>
+    </w:p>
+    <w:p>
+      <w:pPr>
+        <w:numPr>
+          <w:ilvl w:val="0"/>
+          <w:numId w:val="110"/>
+        </w:numPr>
+        <w:spacing w:line="240" w:lineRule="auto"/>
+        <w:jc w:val="both"/>
+        <w:rPr>
+          <w:rFonts w:ascii="Times New Roman" w:hAnsi="Times New Roman" w:cs="Times New Roman"/>
+          <w:sz w:val="24"/>
+          <w:szCs w:val="24"/>
+        </w:rPr>
+      </w:pPr>
+      <w:r>
+        <w:rPr>
+          <w:rFonts w:ascii="Times New Roman" w:hAnsi="Times New Roman" w:cs="Times New Roman"/>
+          <w:sz w:val="24"/>
+          <w:szCs w:val="24"/>
+        </w:rPr>
+        <w:t xml:space="preserve">A brief explanation of what was </w:t>
+      </w:r>
+      <w:proofErr w:type="spellStart"/>
+      <w:r>
+        <w:rPr>
+          <w:rFonts w:ascii="Times New Roman" w:hAnsi="Times New Roman" w:cs="Times New Roman"/>
+          <w:sz w:val="24"/>
+          <w:szCs w:val="24"/>
+        </w:rPr>
+        <w:t>analyzed</w:t>
+      </w:r>
+      <w:proofErr w:type="spellEnd"/>
+    </w:p>
+    <w:p>
+      <w:pPr>
+        <w:numPr>
+          <w:ilvl w:val="0"/>
+          <w:numId w:val="110"/>
+        </w:numPr>
+        <w:spacing w:line="240" w:lineRule="auto"/>
+        <w:jc w:val="both"/>
+        <w:rPr>
+          <w:rFonts w:ascii="Times New Roman" w:hAnsi="Times New Roman" w:cs="Times New Roman"/>
+          <w:sz w:val="24"/>
+          <w:szCs w:val="24"/>
+        </w:rPr>
+      </w:pPr>
+      <w:r>
+        <w:rPr>
+          <w:rFonts w:ascii="Times New Roman" w:hAnsi="Times New Roman" w:cs="Times New Roman"/>
+          <w:sz w:val="24"/>
+          <w:szCs w:val="24"/>
+        </w:rPr>
+        <w:t>Detected instruments and confidence summaries</w:t>
+      </w:r>
+    </w:p>
+    <w:p>
+      <w:pPr>
+        <w:numPr>
+          <w:ilvl w:val="0"/>
+          <w:numId w:val="110"/>
+        </w:numPr>
+        <w:spacing w:line="240" w:lineRule="auto"/>
+        <w:jc w:val="both"/>
+        <w:rPr>
+          <w:rFonts w:ascii="Times New Roman" w:hAnsi="Times New Roman" w:cs="Times New Roman"/>
+          <w:sz w:val="24"/>
+          <w:szCs w:val="24"/>
+        </w:rPr>
+      </w:pPr>
+      <w:r>
+        <w:rPr>
+          <w:rFonts w:ascii="Times New Roman" w:hAnsi="Times New Roman" w:cs="Times New Roman"/>
+          <w:sz w:val="24"/>
+          <w:szCs w:val="24"/>
+        </w:rPr>
+        <w:t>Key visualizations (spectrograms, timelines)</w:t>
+      </w:r>
+    </w:p>
+    <w:p>
+      <w:pPr>
+        <w:numPr>
+          <w:ilvl w:val="0"/>
+          <w:numId w:val="110"/>
+        </w:numPr>
+        <w:spacing w:line="240" w:lineRule="auto"/>
+        <w:jc w:val="both"/>
+        <w:rPr>
+          <w:rFonts w:ascii="Times New Roman" w:hAnsi="Times New Roman" w:cs="Times New Roman"/>
+          <w:sz w:val="24"/>
+          <w:szCs w:val="24"/>
+        </w:rPr>
+      </w:pPr>
+      <w:r>
+        <w:rPr>
+          <w:rFonts w:ascii="Times New Roman" w:hAnsi="Times New Roman" w:cs="Times New Roman"/>
+          <w:sz w:val="24"/>
+          <w:szCs w:val="24"/>
+        </w:rPr>
+        <w:t>A coherent story of the prediction outcome</w:t>
+      </w:r>
+    </w:p>
+    <w:p>
+      <w:pPr>
+        <w:spacing w:line="240" w:lineRule="auto"/>
+        <w:jc w:val="both"/>
+        <w:rPr>
+          <w:rFonts w:ascii="Times New Roman" w:hAnsi="Times New Roman" w:cs="Times New Roman"/>
+          <w:sz w:val="24"/>
+          <w:szCs w:val="24"/>
+        </w:rPr>
+      </w:pPr>
+      <w:r>
+        <w:rPr>
+          <w:rFonts w:ascii="Times New Roman" w:hAnsi="Times New Roman" w:cs="Times New Roman"/>
+          <w:sz w:val="24"/>
+          <w:szCs w:val="24"/>
+        </w:rPr>
+        <w:t>PDFs should avoid raw data, intermediate pipeline steps, or excessive technical detail. The focus is interpretation, not implementation.</w:t>
+      </w:r>
+    </w:p>
+    <w:p>
+      <w:pPr>
+        <w:spacing w:line="240" w:lineRule="auto"/>
+        <w:jc w:val="both"/>
+        <w:rPr>
+          <w:rFonts w:ascii="Times New Roman" w:hAnsi="Times New Roman" w:cs="Times New Roman"/>
+          <w:sz w:val="24"/>
+          <w:szCs w:val="24"/>
+        </w:rPr>
+      </w:pPr>
+    </w:p>
+    <w:p>
+      <w:pPr>
+        <w:spacing w:line="240" w:lineRule="auto"/>
+        <w:jc w:val="both"/>
+        <w:rPr>
+          <w:rFonts w:ascii="Times New Roman" w:hAnsi="Times New Roman" w:cs="Times New Roman"/>
+          <w:b/>
+          <w:bCs/>
+          <w:sz w:val="24"/>
+          <w:szCs w:val="24"/>
+        </w:rPr>
+      </w:pPr>
+      <w:r>
+        <w:rPr>
+          <w:rFonts w:ascii="Times New Roman" w:hAnsi="Times New Roman" w:cs="Times New Roman"/>
+          <w:b/>
+          <w:bCs/>
+          <w:sz w:val="24"/>
+          <w:szCs w:val="24"/>
+        </w:rPr>
+        <w:t>Designing Export Context</w:t>
+      </w:r>
+    </w:p>
+    <w:p>
+      <w:pPr>
+        <w:spacing w:line="240" w:lineRule="auto"/>
+        <w:jc w:val="both"/>
+        <w:rPr>
+          <w:rFonts w:ascii="Times New Roman" w:hAnsi="Times New Roman" w:cs="Times New Roman"/>
+          <w:sz w:val="24"/>
+          <w:szCs w:val="24"/>
+        </w:rPr>
+      </w:pPr>
+      <w:r>
+        <w:rPr>
+          <w:rFonts w:ascii="Times New Roman" w:hAnsi="Times New Roman" w:cs="Times New Roman"/>
+          <w:sz w:val="24"/>
+          <w:szCs w:val="24"/>
+        </w:rPr>
+        <w:t>Predictions are generated once, but they can be presented in different views depending on the audience. JSON serves machines and downstream systems, while PDFs serve human readers. Export formats define the communication style, not the computation itself.</w:t>
+      </w:r>
+    </w:p>
+    <w:p>
+      <w:pPr>
+        <w:spacing w:line="240" w:lineRule="auto"/>
+        <w:jc w:val="both"/>
+        <w:rPr>
+          <w:rFonts w:ascii="Times New Roman" w:hAnsi="Times New Roman" w:cs="Times New Roman"/>
+          <w:sz w:val="24"/>
+          <w:szCs w:val="24"/>
+        </w:rPr>
+      </w:pPr>
+    </w:p>
+    <w:p>
+      <w:pPr>
+        <w:spacing w:line="240" w:lineRule="auto"/>
+        <w:jc w:val="both"/>
+        <w:rPr>
+          <w:rFonts w:ascii="Times New Roman" w:hAnsi="Times New Roman" w:cs="Times New Roman"/>
+          <w:b/>
+          <w:bCs/>
+          <w:sz w:val="24"/>
+          <w:szCs w:val="24"/>
+        </w:rPr>
+      </w:pPr>
+      <w:r>
+        <w:rPr>
+          <w:rFonts w:ascii="Times New Roman" w:hAnsi="Times New Roman" w:cs="Times New Roman"/>
+          <w:b/>
+          <w:bCs/>
+          <w:sz w:val="24"/>
+          <w:szCs w:val="24"/>
+        </w:rPr>
+        <w:t>Implementation Strategy for Export Features</w:t>
+      </w:r>
+    </w:p>
+    <w:p>
+      <w:pPr>
+        <w:numPr>
+          <w:ilvl w:val="0"/>
+          <w:numId w:val="111"/>
+        </w:numPr>
+        <w:spacing w:line="240" w:lineRule="auto"/>
+        <w:jc w:val="both"/>
+        <w:rPr>
+          <w:rFonts w:ascii="Times New Roman" w:hAnsi="Times New Roman" w:cs="Times New Roman"/>
+          <w:sz w:val="24"/>
+          <w:szCs w:val="24"/>
+        </w:rPr>
+      </w:pPr>
+      <w:r>
+        <w:rPr>
+          <w:rFonts w:ascii="Times New Roman" w:hAnsi="Times New Roman" w:cs="Times New Roman"/>
+          <w:sz w:val="24"/>
+          <w:szCs w:val="24"/>
+        </w:rPr>
+        <w:t>Store prediction results in a single structured result object.</w:t>
+      </w:r>
+    </w:p>
+    <w:p>
+      <w:pPr>
+        <w:numPr>
+          <w:ilvl w:val="0"/>
+          <w:numId w:val="111"/>
+        </w:numPr>
+        <w:spacing w:line="240" w:lineRule="auto"/>
+        <w:jc w:val="both"/>
+        <w:rPr>
+          <w:rFonts w:ascii="Times New Roman" w:hAnsi="Times New Roman" w:cs="Times New Roman"/>
+          <w:sz w:val="24"/>
+          <w:szCs w:val="24"/>
+        </w:rPr>
+      </w:pPr>
+      <w:r>
+        <w:rPr>
+          <w:rFonts w:ascii="Times New Roman" w:hAnsi="Times New Roman" w:cs="Times New Roman"/>
+          <w:sz w:val="24"/>
+          <w:szCs w:val="24"/>
+        </w:rPr>
+        <w:t>Convert this object into a dictionary for JSON export and provide a download option.</w:t>
+      </w:r>
+    </w:p>
+    <w:p>
+      <w:pPr>
+        <w:numPr>
+          <w:ilvl w:val="0"/>
+          <w:numId w:val="111"/>
+        </w:numPr>
+        <w:spacing w:line="240" w:lineRule="auto"/>
+        <w:jc w:val="both"/>
+        <w:rPr>
+          <w:rFonts w:ascii="Times New Roman" w:hAnsi="Times New Roman" w:cs="Times New Roman"/>
+          <w:sz w:val="24"/>
+          <w:szCs w:val="24"/>
+        </w:rPr>
+      </w:pPr>
+      <w:r>
+        <w:rPr>
+          <w:rFonts w:ascii="Times New Roman" w:hAnsi="Times New Roman" w:cs="Times New Roman"/>
+          <w:sz w:val="24"/>
+          <w:szCs w:val="24"/>
+        </w:rPr>
+        <w:t>Generate a PDF report from the same result object, including text, labels, and selected visuals.</w:t>
+      </w:r>
+    </w:p>
+    <w:p>
+      <w:pPr>
+        <w:numPr>
+          <w:ilvl w:val="0"/>
+          <w:numId w:val="111"/>
+        </w:numPr>
+        <w:spacing w:line="240" w:lineRule="auto"/>
+        <w:jc w:val="both"/>
+        <w:rPr>
+          <w:rFonts w:ascii="Times New Roman" w:hAnsi="Times New Roman" w:cs="Times New Roman"/>
+          <w:sz w:val="24"/>
+          <w:szCs w:val="24"/>
+        </w:rPr>
+      </w:pPr>
+      <w:r>
+        <w:rPr>
+          <w:rFonts w:ascii="Times New Roman" w:hAnsi="Times New Roman" w:cs="Times New Roman"/>
+          <w:sz w:val="24"/>
+          <w:szCs w:val="24"/>
+        </w:rPr>
+        <w:t>Ensure both exports are available immediately after prediction.</w:t>
+      </w:r>
+    </w:p>
+    <w:p>
+      <w:pPr>
+        <w:spacing w:line="240" w:lineRule="auto"/>
+        <w:jc w:val="both"/>
+        <w:rPr>
+          <w:rFonts w:ascii="Times New Roman" w:hAnsi="Times New Roman" w:cs="Times New Roman"/>
+          <w:sz w:val="24"/>
+          <w:szCs w:val="24"/>
+        </w:rPr>
+      </w:pPr>
+    </w:p>
+    <w:p>
+      <w:pPr>
+        <w:spacing w:line="240" w:lineRule="auto"/>
+        <w:jc w:val="both"/>
+        <w:rPr>
+          <w:rFonts w:ascii="Times New Roman" w:hAnsi="Times New Roman" w:cs="Times New Roman"/>
+          <w:b/>
+          <w:bCs/>
+          <w:sz w:val="24"/>
+          <w:szCs w:val="24"/>
+        </w:rPr>
+      </w:pPr>
+      <w:r>
+        <w:rPr>
+          <w:rFonts w:ascii="Times New Roman" w:hAnsi="Times New Roman" w:cs="Times New Roman"/>
+          <w:b/>
+          <w:bCs/>
+          <w:sz w:val="24"/>
+          <w:szCs w:val="24"/>
+        </w:rPr>
+        <w:t>UX Rules for Export Controls</w:t>
+      </w:r>
+    </w:p>
+    <w:p>
+      <w:pPr>
+        <w:numPr>
+          <w:ilvl w:val="0"/>
+          <w:numId w:val="112"/>
+        </w:numPr>
+        <w:spacing w:line="240" w:lineRule="auto"/>
+        <w:jc w:val="both"/>
+        <w:rPr>
+          <w:rFonts w:ascii="Times New Roman" w:hAnsi="Times New Roman" w:cs="Times New Roman"/>
+          <w:sz w:val="24"/>
+          <w:szCs w:val="24"/>
+        </w:rPr>
+      </w:pPr>
+      <w:r>
+        <w:rPr>
+          <w:rFonts w:ascii="Times New Roman" w:hAnsi="Times New Roman" w:cs="Times New Roman"/>
+          <w:sz w:val="24"/>
+          <w:szCs w:val="24"/>
+        </w:rPr>
+        <w:t>Export buttons must appear only after predictions are generated.</w:t>
+      </w:r>
+    </w:p>
+    <w:p>
+      <w:pPr>
+        <w:numPr>
+          <w:ilvl w:val="0"/>
+          <w:numId w:val="112"/>
+        </w:numPr>
+        <w:spacing w:line="240" w:lineRule="auto"/>
+        <w:jc w:val="both"/>
+        <w:rPr>
+          <w:rFonts w:ascii="Times New Roman" w:hAnsi="Times New Roman" w:cs="Times New Roman"/>
+          <w:sz w:val="24"/>
+          <w:szCs w:val="24"/>
+        </w:rPr>
+      </w:pPr>
+      <w:r>
+        <w:rPr>
+          <w:rFonts w:ascii="Times New Roman" w:hAnsi="Times New Roman" w:cs="Times New Roman"/>
+          <w:sz w:val="24"/>
+          <w:szCs w:val="24"/>
+        </w:rPr>
+        <w:t>Button labels should clearly indicate their function (e.g., “Download JSON Report”).</w:t>
+      </w:r>
+    </w:p>
+    <w:p>
+      <w:pPr>
+        <w:spacing w:line="240" w:lineRule="auto"/>
+        <w:jc w:val="both"/>
+        <w:rPr>
+          <w:rFonts w:ascii="Times New Roman" w:hAnsi="Times New Roman" w:cs="Times New Roman"/>
+          <w:sz w:val="24"/>
+          <w:szCs w:val="24"/>
+        </w:rPr>
+      </w:pPr>
+      <w:r>
+        <w:rPr>
+          <w:rFonts w:ascii="Times New Roman" w:hAnsi="Times New Roman" w:cs="Times New Roman"/>
+          <w:sz w:val="24"/>
+          <w:szCs w:val="24"/>
+        </w:rPr>
+        <w:lastRenderedPageBreak/>
+        <w:t>This avoids confusion and reinforces a logical workflow.</w:t>
+      </w:r>
+    </w:p>
+    <w:p>
+      <w:pPr>
+        <w:spacing w:line="240" w:lineRule="auto"/>
+        <w:jc w:val="both"/>
+        <w:rPr>
+          <w:rFonts w:ascii="Times New Roman" w:hAnsi="Times New Roman" w:cs="Times New Roman"/>
+          <w:sz w:val="24"/>
+          <w:szCs w:val="24"/>
+        </w:rPr>
+      </w:pPr>
+    </w:p>
+    <w:p>
+      <w:pPr>
+        <w:spacing w:line="240" w:lineRule="auto"/>
+        <w:jc w:val="both"/>
+        <w:rPr>
+          <w:rFonts w:ascii="Times New Roman" w:hAnsi="Times New Roman" w:cs="Times New Roman"/>
+          <w:b/>
+          <w:bCs/>
+          <w:sz w:val="24"/>
+          <w:szCs w:val="24"/>
+        </w:rPr>
+      </w:pPr>
+      <w:r>
+        <w:rPr>
+          <w:rFonts w:ascii="Times New Roman" w:hAnsi="Times New Roman" w:cs="Times New Roman"/>
+          <w:b/>
+          <w:bCs/>
+          <w:sz w:val="24"/>
+          <w:szCs w:val="24"/>
+        </w:rPr>
+        <w:t>Task 19: Final Application Requirement</w:t>
+      </w:r>
+    </w:p>
+    <w:p>
+      <w:pPr>
+        <w:spacing w:line="240" w:lineRule="auto"/>
+        <w:jc w:val="both"/>
+        <w:rPr>
+          <w:rFonts w:ascii="Times New Roman" w:hAnsi="Times New Roman" w:cs="Times New Roman"/>
+          <w:sz w:val="24"/>
+          <w:szCs w:val="24"/>
+        </w:rPr>
+      </w:pPr>
+      <w:r>
+        <w:rPr>
+          <w:rFonts w:ascii="Times New Roman" w:hAnsi="Times New Roman" w:cs="Times New Roman"/>
+          <w:sz w:val="24"/>
+          <w:szCs w:val="24"/>
+        </w:rPr>
+        <w:t xml:space="preserve">Implement a full-fledged </w:t>
+      </w:r>
+      <w:proofErr w:type="spellStart"/>
+      <w:r>
+        <w:rPr>
+          <w:rFonts w:ascii="Times New Roman" w:hAnsi="Times New Roman" w:cs="Times New Roman"/>
+          <w:sz w:val="24"/>
+          <w:szCs w:val="24"/>
+        </w:rPr>
+        <w:t>Streamlit</w:t>
+      </w:r>
+      <w:proofErr w:type="spellEnd"/>
+      <w:r>
+        <w:rPr>
+          <w:rFonts w:ascii="Times New Roman" w:hAnsi="Times New Roman" w:cs="Times New Roman"/>
+          <w:sz w:val="24"/>
+          <w:szCs w:val="24"/>
+        </w:rPr>
+        <w:t xml:space="preserve"> application that follows all the above principles:</w:t>
+      </w:r>
+    </w:p>
+    <w:p>
+      <w:pPr>
+        <w:numPr>
+          <w:ilvl w:val="0"/>
+          <w:numId w:val="113"/>
+        </w:numPr>
+        <w:spacing w:line="240" w:lineRule="auto"/>
+        <w:jc w:val="both"/>
+        <w:rPr>
+          <w:rFonts w:ascii="Times New Roman" w:hAnsi="Times New Roman" w:cs="Times New Roman"/>
+          <w:sz w:val="24"/>
+          <w:szCs w:val="24"/>
+        </w:rPr>
+      </w:pPr>
+      <w:r>
+        <w:rPr>
+          <w:rFonts w:ascii="Times New Roman" w:hAnsi="Times New Roman" w:cs="Times New Roman"/>
+          <w:sz w:val="24"/>
+          <w:szCs w:val="24"/>
+        </w:rPr>
+        <w:t>Clean and intuitive UI</w:t>
+      </w:r>
+    </w:p>
+    <w:p>
+      <w:pPr>
+        <w:numPr>
+          <w:ilvl w:val="0"/>
+          <w:numId w:val="113"/>
+        </w:numPr>
+        <w:spacing w:line="240" w:lineRule="auto"/>
+        <w:jc w:val="both"/>
+        <w:rPr>
+          <w:rFonts w:ascii="Times New Roman" w:hAnsi="Times New Roman" w:cs="Times New Roman"/>
+          <w:sz w:val="24"/>
+          <w:szCs w:val="24"/>
+        </w:rPr>
+      </w:pPr>
+      <w:r>
+        <w:rPr>
+          <w:rFonts w:ascii="Times New Roman" w:hAnsi="Times New Roman" w:cs="Times New Roman"/>
+          <w:sz w:val="24"/>
+          <w:szCs w:val="24"/>
+        </w:rPr>
+        <w:t>Clear result presentation</w:t>
+      </w:r>
+    </w:p>
+    <w:p>
+      <w:pPr>
+        <w:numPr>
+          <w:ilvl w:val="0"/>
+          <w:numId w:val="113"/>
+        </w:numPr>
+        <w:spacing w:line="240" w:lineRule="auto"/>
+        <w:jc w:val="both"/>
+        <w:rPr>
+          <w:rFonts w:ascii="Times New Roman" w:hAnsi="Times New Roman" w:cs="Times New Roman"/>
+          <w:sz w:val="24"/>
+          <w:szCs w:val="24"/>
+        </w:rPr>
+      </w:pPr>
+      <w:r>
+        <w:rPr>
+          <w:rFonts w:ascii="Times New Roman" w:hAnsi="Times New Roman" w:cs="Times New Roman"/>
+          <w:sz w:val="24"/>
+          <w:szCs w:val="24"/>
+        </w:rPr>
+        <w:t>Structured exports (JSON and PDF)</w:t>
+      </w:r>
+    </w:p>
+    <w:p>
+      <w:pPr>
+        <w:numPr>
+          <w:ilvl w:val="0"/>
+          <w:numId w:val="113"/>
+        </w:numPr>
+        <w:spacing w:line="240" w:lineRule="auto"/>
+        <w:jc w:val="both"/>
+        <w:rPr>
+          <w:rFonts w:ascii="Times New Roman" w:hAnsi="Times New Roman" w:cs="Times New Roman"/>
+          <w:sz w:val="24"/>
+          <w:szCs w:val="24"/>
+        </w:rPr>
+      </w:pPr>
+      <w:r>
+        <w:rPr>
+          <w:rFonts w:ascii="Times New Roman" w:hAnsi="Times New Roman" w:cs="Times New Roman"/>
+          <w:sz w:val="24"/>
+          <w:szCs w:val="24"/>
+        </w:rPr>
+        <w:t>Proper separation of inputs, processing, and outputs</w:t>
+      </w:r>
+    </w:p>
+    <w:p>
+      <w:pPr>
+        <w:spacing w:line="240" w:lineRule="auto"/>
+        <w:jc w:val="both"/>
+        <w:rPr>
+          <w:rFonts w:ascii="Times New Roman" w:hAnsi="Times New Roman" w:cs="Times New Roman"/>
+          <w:sz w:val="24"/>
+          <w:szCs w:val="24"/>
+        </w:rPr>
+      </w:pPr>
+      <w:r>
+        <w:rPr>
+          <w:rFonts w:ascii="Times New Roman" w:hAnsi="Times New Roman" w:cs="Times New Roman"/>
+          <w:sz w:val="24"/>
+          <w:szCs w:val="24"/>
+        </w:rPr>
+        <w:t>All screenshots should be captured and shared as instructed. The emphasis should be on clarity, correctness, and user experience, not visual complexity.</w:t>
+      </w:r>
     </w:p>
     <w:sectPr>
       <w:footerReference w:type="default" r:id="rId8"/>
@@ -30337,6 +32586,155 @@
     </w:lvl>
   </w:abstractNum>
   <w:abstractNum w:abstractNumId="30" w15:restartNumberingAfterBreak="0">
+    <w:nsid w:val="1CFD39F2"/>
+    <w:multiLevelType w:val="multilevel"/>
+    <w:tmpl w:val="674646B4"/>
+    <w:lvl w:ilvl="0">
+      <w:start w:val="1"/>
+      <w:numFmt w:val="bullet"/>
+      <w:lvlText w:val=""/>
+      <w:lvlJc w:val="left"/>
+      <w:pPr>
+        <w:tabs>
+          <w:tab w:val="num" w:pos="720"/>
+        </w:tabs>
+        <w:ind w:left="720" w:hanging="360"/>
+      </w:pPr>
+      <w:rPr>
+        <w:rFonts w:ascii="Symbol" w:hAnsi="Symbol" w:hint="default"/>
+        <w:sz w:val="20"/>
+      </w:rPr>
+    </w:lvl>
+    <w:lvl w:ilvl="1" w:tentative="1">
+      <w:start w:val="1"/>
+      <w:numFmt w:val="bullet"/>
+      <w:lvlText w:val="o"/>
+      <w:lvlJc w:val="left"/>
+      <w:pPr>
+        <w:tabs>
+          <w:tab w:val="num" w:pos="1440"/>
+        </w:tabs>
+        <w:ind w:left="1440" w:hanging="360"/>
+      </w:pPr>
+      <w:rPr>
+        <w:rFonts w:ascii="Courier New" w:hAnsi="Courier New" w:hint="default"/>
+        <w:sz w:val="20"/>
+      </w:rPr>
+    </w:lvl>
+    <w:lvl w:ilvl="2" w:tentative="1">
+      <w:start w:val="1"/>
+      <w:numFmt w:val="bullet"/>
+      <w:lvlText w:val=""/>
+      <w:lvlJc w:val="left"/>
+      <w:pPr>
+        <w:tabs>
+          <w:tab w:val="num" w:pos="2160"/>
+        </w:tabs>
+        <w:ind w:left="2160" w:hanging="360"/>
+      </w:pPr>
+      <w:rPr>
+        <w:rFonts w:ascii="Wingdings" w:hAnsi="Wingdings" w:hint="default"/>
+        <w:sz w:val="20"/>
+      </w:rPr>
+    </w:lvl>
+    <w:lvl w:ilvl="3" w:tentative="1">
+      <w:start w:val="1"/>
+      <w:numFmt w:val="bullet"/>
+      <w:lvlText w:val=""/>
+      <w:lvlJc w:val="left"/>
+      <w:pPr>
+        <w:tabs>
+          <w:tab w:val="num" w:pos="2880"/>
+        </w:tabs>
+        <w:ind w:left="2880" w:hanging="360"/>
+      </w:pPr>
+      <w:rPr>
+        <w:rFonts w:ascii="Wingdings" w:hAnsi="Wingdings" w:hint="default"/>
+        <w:sz w:val="20"/>
+      </w:rPr>
+    </w:lvl>
+    <w:lvl w:ilvl="4" w:tentative="1">
+      <w:start w:val="1"/>
+      <w:numFmt w:val="bullet"/>
+      <w:lvlText w:val=""/>
+      <w:lvlJc w:val="left"/>
+      <w:pPr>
+        <w:tabs>
+          <w:tab w:val="num" w:pos="3600"/>
+        </w:tabs>
+        <w:ind w:left="3600" w:hanging="360"/>
+      </w:pPr>
+      <w:rPr>
+        <w:rFonts w:ascii="Wingdings" w:hAnsi="Wingdings" w:hint="default"/>
+        <w:sz w:val="20"/>
+      </w:rPr>
+    </w:lvl>
+    <w:lvl w:ilvl="5" w:tentative="1">
+      <w:start w:val="1"/>
+      <w:numFmt w:val="bullet"/>
+      <w:lvlText w:val=""/>
+      <w:lvlJc w:val="left"/>
+      <w:pPr>
+        <w:tabs>
+          <w:tab w:val="num" w:pos="4320"/>
+        </w:tabs>
+        <w:ind w:left="4320" w:hanging="360"/>
+      </w:pPr>
+      <w:rPr>
+        <w:rFonts w:ascii="Wingdings" w:hAnsi="Wingdings" w:hint="default"/>
+        <w:sz w:val="20"/>
+      </w:rPr>
+    </w:lvl>
+    <w:lvl w:ilvl="6" w:tentative="1">
+      <w:start w:val="1"/>
+      <w:numFmt w:val="bullet"/>
+      <w:lvlText w:val=""/>
+      <w:lvlJc w:val="left"/>
+      <w:pPr>
+        <w:tabs>
+          <w:tab w:val="num" w:pos="5040"/>
+        </w:tabs>
+        <w:ind w:left="5040" w:hanging="360"/>
+      </w:pPr>
+      <w:rPr>
+        <w:rFonts w:ascii="Wingdings" w:hAnsi="Wingdings" w:hint="default"/>
+        <w:sz w:val="20"/>
+      </w:rPr>
+    </w:lvl>
+    <w:lvl w:ilvl="7" w:tentative="1">
+      <w:start w:val="1"/>
+      <w:numFmt w:val="bullet"/>
+      <w:lvlText w:val=""/>
+      <w:lvlJc w:val="left"/>
+      <w:pPr>
+        <w:tabs>
+          <w:tab w:val="num" w:pos="5760"/>
+        </w:tabs>
+        <w:ind w:left="5760" w:hanging="360"/>
+      </w:pPr>
+      <w:rPr>
+        <w:rFonts w:ascii="Wingdings" w:hAnsi="Wingdings" w:hint="default"/>
+        <w:sz w:val="20"/>
+      </w:rPr>
+    </w:lvl>
+    <w:lvl w:ilvl="8" w:tentative="1">
+      <w:start w:val="1"/>
+      <w:numFmt w:val="bullet"/>
+      <w:lvlText w:val=""/>
+      <w:lvlJc w:val="left"/>
+      <w:pPr>
+        <w:tabs>
+          <w:tab w:val="num" w:pos="6480"/>
+        </w:tabs>
+        <w:ind w:left="6480" w:hanging="360"/>
+      </w:pPr>
+      <w:rPr>
+        <w:rFonts w:ascii="Wingdings" w:hAnsi="Wingdings" w:hint="default"/>
+        <w:sz w:val="20"/>
+      </w:rPr>
+    </w:lvl>
+  </w:abstractNum>
+  <w:abstractNum w:abstractNumId="31" w15:restartNumberingAfterBreak="0">
     <w:nsid w:val="1F2A5857"/>
     <w:multiLevelType w:val="multilevel"/>
     <w:tmpl w:val="72348F62"/>
@@ -30485,7 +32883,7 @@
       </w:rPr>
     </w:lvl>
   </w:abstractNum>
-  <w:abstractNum w:abstractNumId="31" w15:restartNumberingAfterBreak="0">
+  <w:abstractNum w:abstractNumId="32" w15:restartNumberingAfterBreak="0">
     <w:nsid w:val="1FB06171"/>
     <w:multiLevelType w:val="multilevel"/>
     <w:tmpl w:val="F5F0BFB8"/>
@@ -30634,7 +33032,7 @@
       </w:rPr>
     </w:lvl>
   </w:abstractNum>
-  <w:abstractNum w:abstractNumId="32" w15:restartNumberingAfterBreak="0">
+  <w:abstractNum w:abstractNumId="33" w15:restartNumberingAfterBreak="0">
     <w:nsid w:val="21C52976"/>
     <w:multiLevelType w:val="multilevel"/>
     <w:tmpl w:val="A3DCA3EA"/>
@@ -30783,7 +33181,7 @@
       </w:rPr>
     </w:lvl>
   </w:abstractNum>
-  <w:abstractNum w:abstractNumId="33" w15:restartNumberingAfterBreak="0">
+  <w:abstractNum w:abstractNumId="34" w15:restartNumberingAfterBreak="0">
     <w:nsid w:val="2202693E"/>
     <w:multiLevelType w:val="multilevel"/>
     <w:tmpl w:val="6B8441E0"/>
@@ -30932,7 +33330,7 @@
       </w:rPr>
     </w:lvl>
   </w:abstractNum>
-  <w:abstractNum w:abstractNumId="34" w15:restartNumberingAfterBreak="0">
+  <w:abstractNum w:abstractNumId="35" w15:restartNumberingAfterBreak="0">
     <w:nsid w:val="2349718B"/>
     <w:multiLevelType w:val="multilevel"/>
     <w:tmpl w:val="6C70781E"/>
@@ -31081,7 +33479,7 @@
       </w:rPr>
     </w:lvl>
   </w:abstractNum>
-  <w:abstractNum w:abstractNumId="35" w15:restartNumberingAfterBreak="0">
+  <w:abstractNum w:abstractNumId="36" w15:restartNumberingAfterBreak="0">
     <w:nsid w:val="265A0F89"/>
     <w:multiLevelType w:val="multilevel"/>
     <w:tmpl w:val="3D7E71D8"/>
@@ -31230,7 +33628,7 @@
       </w:rPr>
     </w:lvl>
   </w:abstractNum>
-  <w:abstractNum w:abstractNumId="36" w15:restartNumberingAfterBreak="0">
+  <w:abstractNum w:abstractNumId="37" w15:restartNumberingAfterBreak="0">
     <w:nsid w:val="2703450F"/>
     <w:multiLevelType w:val="multilevel"/>
     <w:tmpl w:val="1500FA1C"/>
@@ -31379,7 +33777,7 @@
       </w:rPr>
     </w:lvl>
   </w:abstractNum>
-  <w:abstractNum w:abstractNumId="37" w15:restartNumberingAfterBreak="0">
+  <w:abstractNum w:abstractNumId="38" w15:restartNumberingAfterBreak="0">
     <w:nsid w:val="27A92A19"/>
     <w:multiLevelType w:val="multilevel"/>
     <w:tmpl w:val="85405EA2"/>
@@ -31528,7 +33926,7 @@
       </w:rPr>
     </w:lvl>
   </w:abstractNum>
-  <w:abstractNum w:abstractNumId="38" w15:restartNumberingAfterBreak="0">
+  <w:abstractNum w:abstractNumId="39" w15:restartNumberingAfterBreak="0">
     <w:nsid w:val="27B80256"/>
     <w:multiLevelType w:val="multilevel"/>
     <w:tmpl w:val="8E5287C8"/>
@@ -31677,7 +34075,7 @@
       </w:rPr>
     </w:lvl>
   </w:abstractNum>
-  <w:abstractNum w:abstractNumId="39" w15:restartNumberingAfterBreak="0">
+  <w:abstractNum w:abstractNumId="40" w15:restartNumberingAfterBreak="0">
     <w:nsid w:val="28521D1F"/>
     <w:multiLevelType w:val="multilevel"/>
     <w:tmpl w:val="B6B6039E"/>
@@ -31790,7 +34188,7 @@
       </w:pPr>
     </w:lvl>
   </w:abstractNum>
-  <w:abstractNum w:abstractNumId="40" w15:restartNumberingAfterBreak="0">
+  <w:abstractNum w:abstractNumId="41" w15:restartNumberingAfterBreak="0">
     <w:nsid w:val="29FA1CA1"/>
     <w:multiLevelType w:val="multilevel"/>
     <w:tmpl w:val="00ECBBCA"/>
@@ -31939,7 +34337,7 @@
       </w:rPr>
     </w:lvl>
   </w:abstractNum>
-  <w:abstractNum w:abstractNumId="41" w15:restartNumberingAfterBreak="0">
+  <w:abstractNum w:abstractNumId="42" w15:restartNumberingAfterBreak="0">
     <w:nsid w:val="2D6D7071"/>
     <w:multiLevelType w:val="multilevel"/>
     <w:tmpl w:val="C8F0330C"/>
@@ -32088,7 +34486,7 @@
       </w:rPr>
     </w:lvl>
   </w:abstractNum>
-  <w:abstractNum w:abstractNumId="42" w15:restartNumberingAfterBreak="0">
+  <w:abstractNum w:abstractNumId="43" w15:restartNumberingAfterBreak="0">
     <w:nsid w:val="2F8B3572"/>
     <w:multiLevelType w:val="multilevel"/>
     <w:tmpl w:val="1FA6A842"/>
@@ -32237,7 +34635,7 @@
       </w:rPr>
     </w:lvl>
   </w:abstractNum>
-  <w:abstractNum w:abstractNumId="43" w15:restartNumberingAfterBreak="0">
+  <w:abstractNum w:abstractNumId="44" w15:restartNumberingAfterBreak="0">
     <w:nsid w:val="311C3F03"/>
     <w:multiLevelType w:val="multilevel"/>
     <w:tmpl w:val="0E9A652E"/>
@@ -32350,7 +34748,7 @@
       </w:pPr>
     </w:lvl>
   </w:abstractNum>
-  <w:abstractNum w:abstractNumId="44" w15:restartNumberingAfterBreak="0">
+  <w:abstractNum w:abstractNumId="45" w15:restartNumberingAfterBreak="0">
     <w:nsid w:val="31E258F4"/>
     <w:multiLevelType w:val="multilevel"/>
     <w:tmpl w:val="B6069326"/>
@@ -32499,7 +34897,7 @@
       </w:rPr>
     </w:lvl>
   </w:abstractNum>
-  <w:abstractNum w:abstractNumId="45" w15:restartNumberingAfterBreak="0">
+  <w:abstractNum w:abstractNumId="46" w15:restartNumberingAfterBreak="0">
     <w:nsid w:val="321918A3"/>
     <w:multiLevelType w:val="multilevel"/>
     <w:tmpl w:val="D2CA398C"/>
@@ -32648,7 +35046,7 @@
       </w:rPr>
     </w:lvl>
   </w:abstractNum>
-  <w:abstractNum w:abstractNumId="46" w15:restartNumberingAfterBreak="0">
+  <w:abstractNum w:abstractNumId="47" w15:restartNumberingAfterBreak="0">
     <w:nsid w:val="376A2781"/>
     <w:multiLevelType w:val="multilevel"/>
     <w:tmpl w:val="6E007F86"/>
@@ -32797,7 +35195,269 @@
       </w:rPr>
     </w:lvl>
   </w:abstractNum>
-  <w:abstractNum w:abstractNumId="47" w15:restartNumberingAfterBreak="0">
+  <w:abstractNum w:abstractNumId="48" w15:restartNumberingAfterBreak="0">
+    <w:nsid w:val="38F12F33"/>
+    <w:multiLevelType w:val="multilevel"/>
+    <w:tmpl w:val="0AD83E8C"/>
+    <w:lvl w:ilvl="0">
+      <w:start w:val="1"/>
+      <w:numFmt w:val="bullet"/>
+      <w:lvlText w:val=""/>
+      <w:lvlJc w:val="left"/>
+      <w:pPr>
+        <w:tabs>
+          <w:tab w:val="num" w:pos="720"/>
+        </w:tabs>
+        <w:ind w:left="720" w:hanging="360"/>
+      </w:pPr>
+      <w:rPr>
+        <w:rFonts w:ascii="Symbol" w:hAnsi="Symbol" w:hint="default"/>
+        <w:sz w:val="20"/>
+      </w:rPr>
+    </w:lvl>
+    <w:lvl w:ilvl="1" w:tentative="1">
+      <w:start w:val="1"/>
+      <w:numFmt w:val="bullet"/>
+      <w:lvlText w:val="o"/>
+      <w:lvlJc w:val="left"/>
+      <w:pPr>
+        <w:tabs>
+          <w:tab w:val="num" w:pos="1440"/>
+        </w:tabs>
+        <w:ind w:left="1440" w:hanging="360"/>
+      </w:pPr>
+      <w:rPr>
+        <w:rFonts w:ascii="Courier New" w:hAnsi="Courier New" w:hint="default"/>
+        <w:sz w:val="20"/>
+      </w:rPr>
+    </w:lvl>
+    <w:lvl w:ilvl="2" w:tentative="1">
+      <w:start w:val="1"/>
+      <w:numFmt w:val="bullet"/>
+      <w:lvlText w:val=""/>
+      <w:lvlJc w:val="left"/>
+      <w:pPr>
+        <w:tabs>
+          <w:tab w:val="num" w:pos="2160"/>
+        </w:tabs>
+        <w:ind w:left="2160" w:hanging="360"/>
+      </w:pPr>
+      <w:rPr>
+        <w:rFonts w:ascii="Wingdings" w:hAnsi="Wingdings" w:hint="default"/>
+        <w:sz w:val="20"/>
+      </w:rPr>
+    </w:lvl>
+    <w:lvl w:ilvl="3" w:tentative="1">
+      <w:start w:val="1"/>
+      <w:numFmt w:val="bullet"/>
+      <w:lvlText w:val=""/>
+      <w:lvlJc w:val="left"/>
+      <w:pPr>
+        <w:tabs>
+          <w:tab w:val="num" w:pos="2880"/>
+        </w:tabs>
+        <w:ind w:left="2880" w:hanging="360"/>
+      </w:pPr>
+      <w:rPr>
+        <w:rFonts w:ascii="Wingdings" w:hAnsi="Wingdings" w:hint="default"/>
+        <w:sz w:val="20"/>
+      </w:rPr>
+    </w:lvl>
+    <w:lvl w:ilvl="4" w:tentative="1">
+      <w:start w:val="1"/>
+      <w:numFmt w:val="bullet"/>
+      <w:lvlText w:val=""/>
+      <w:lvlJc w:val="left"/>
+      <w:pPr>
+        <w:tabs>
+          <w:tab w:val="num" w:pos="3600"/>
+        </w:tabs>
+        <w:ind w:left="3600" w:hanging="360"/>
+      </w:pPr>
+      <w:rPr>
+        <w:rFonts w:ascii="Wingdings" w:hAnsi="Wingdings" w:hint="default"/>
+        <w:sz w:val="20"/>
+      </w:rPr>
+    </w:lvl>
+    <w:lvl w:ilvl="5" w:tentative="1">
+      <w:start w:val="1"/>
+      <w:numFmt w:val="bullet"/>
+      <w:lvlText w:val=""/>
+      <w:lvlJc w:val="left"/>
+      <w:pPr>
+        <w:tabs>
+          <w:tab w:val="num" w:pos="4320"/>
+        </w:tabs>
+        <w:ind w:left="4320" w:hanging="360"/>
+      </w:pPr>
+      <w:rPr>
+        <w:rFonts w:ascii="Wingdings" w:hAnsi="Wingdings" w:hint="default"/>
+        <w:sz w:val="20"/>
+      </w:rPr>
+    </w:lvl>
+    <w:lvl w:ilvl="6" w:tentative="1">
+      <w:start w:val="1"/>
+      <w:numFmt w:val="bullet"/>
+      <w:lvlText w:val=""/>
+      <w:lvlJc w:val="left"/>
+      <w:pPr>
+        <w:tabs>
+          <w:tab w:val="num" w:pos="5040"/>
+        </w:tabs>
+        <w:ind w:left="5040" w:hanging="360"/>
+      </w:pPr>
+      <w:rPr>
+        <w:rFonts w:ascii="Wingdings" w:hAnsi="Wingdings" w:hint="default"/>
+        <w:sz w:val="20"/>
+      </w:rPr>
+    </w:lvl>
+    <w:lvl w:ilvl="7" w:tentative="1">
+      <w:start w:val="1"/>
+      <w:numFmt w:val="bullet"/>
+      <w:lvlText w:val=""/>
+      <w:lvlJc w:val="left"/>
+      <w:pPr>
+        <w:tabs>
+          <w:tab w:val="num" w:pos="5760"/>
+        </w:tabs>
+        <w:ind w:left="5760" w:hanging="360"/>
+      </w:pPr>
+      <w:rPr>
+        <w:rFonts w:ascii="Wingdings" w:hAnsi="Wingdings" w:hint="default"/>
+        <w:sz w:val="20"/>
+      </w:rPr>
+    </w:lvl>
+    <w:lvl w:ilvl="8" w:tentative="1">
+      <w:start w:val="1"/>
+      <w:numFmt w:val="bullet"/>
+      <w:lvlText w:val=""/>
+      <w:lvlJc w:val="left"/>
+      <w:pPr>
+        <w:tabs>
+          <w:tab w:val="num" w:pos="6480"/>
+        </w:tabs>
+        <w:ind w:left="6480" w:hanging="360"/>
+      </w:pPr>
+      <w:rPr>
+        <w:rFonts w:ascii="Wingdings" w:hAnsi="Wingdings" w:hint="default"/>
+        <w:sz w:val="20"/>
+      </w:rPr>
+    </w:lvl>
+  </w:abstractNum>
+  <w:abstractNum w:abstractNumId="49" w15:restartNumberingAfterBreak="0">
+    <w:nsid w:val="393F642B"/>
+    <w:multiLevelType w:val="multilevel"/>
+    <w:tmpl w:val="12C0A4E6"/>
+    <w:lvl w:ilvl="0">
+      <w:start w:val="1"/>
+      <w:numFmt w:val="decimal"/>
+      <w:lvlText w:val="%1."/>
+      <w:lvlJc w:val="left"/>
+      <w:pPr>
+        <w:tabs>
+          <w:tab w:val="num" w:pos="720"/>
+        </w:tabs>
+        <w:ind w:left="720" w:hanging="360"/>
+      </w:pPr>
+    </w:lvl>
+    <w:lvl w:ilvl="1" w:tentative="1">
+      <w:start w:val="1"/>
+      <w:numFmt w:val="decimal"/>
+      <w:lvlText w:val="%2."/>
+      <w:lvlJc w:val="left"/>
+      <w:pPr>
+        <w:tabs>
+          <w:tab w:val="num" w:pos="1440"/>
+        </w:tabs>
+        <w:ind w:left="1440" w:hanging="360"/>
+      </w:pPr>
+    </w:lvl>
+    <w:lvl w:ilvl="2" w:tentative="1">
+      <w:start w:val="1"/>
+      <w:numFmt w:val="decimal"/>
+      <w:lvlText w:val="%3."/>
+      <w:lvlJc w:val="left"/>
+      <w:pPr>
+        <w:tabs>
+          <w:tab w:val="num" w:pos="2160"/>
+        </w:tabs>
+        <w:ind w:left="2160" w:hanging="360"/>
+      </w:pPr>
+    </w:lvl>
+    <w:lvl w:ilvl="3" w:tentative="1">
+      <w:start w:val="1"/>
+      <w:numFmt w:val="decimal"/>
+      <w:lvlText w:val="%4."/>
+      <w:lvlJc w:val="left"/>
+      <w:pPr>
+        <w:tabs>
+          <w:tab w:val="num" w:pos="2880"/>
+        </w:tabs>
+        <w:ind w:left="2880" w:hanging="360"/>
+      </w:pPr>
+    </w:lvl>
+    <w:lvl w:ilvl="4" w:tentative="1">
+      <w:start w:val="1"/>
+      <w:numFmt w:val="decimal"/>
+      <w:lvlText w:val="%5."/>
+      <w:lvlJc w:val="left"/>
+      <w:pPr>
+        <w:tabs>
+          <w:tab w:val="num" w:pos="3600"/>
+        </w:tabs>
+        <w:ind w:left="3600" w:hanging="360"/>
+      </w:pPr>
+    </w:lvl>
+    <w:lvl w:ilvl="5" w:tentative="1">
+      <w:start w:val="1"/>
+      <w:numFmt w:val="decimal"/>
+      <w:lvlText w:val="%6."/>
+      <w:lvlJc w:val="left"/>
+      <w:pPr>
+        <w:tabs>
+          <w:tab w:val="num" w:pos="4320"/>
+        </w:tabs>
+        <w:ind w:left="4320" w:hanging="360"/>
+      </w:pPr>
+    </w:lvl>
+    <w:lvl w:ilvl="6" w:tentative="1">
+      <w:start w:val="1"/>
+      <w:numFmt w:val="decimal"/>
+      <w:lvlText w:val="%7."/>
+      <w:lvlJc w:val="left"/>
+      <w:pPr>
+        <w:tabs>
+          <w:tab w:val="num" w:pos="5040"/>
+        </w:tabs>
+        <w:ind w:left="5040" w:hanging="360"/>
+      </w:pPr>
+    </w:lvl>
+    <w:lvl w:ilvl="7" w:tentative="1">
+      <w:start w:val="1"/>
+      <w:numFmt w:val="decimal"/>
+      <w:lvlText w:val="%8."/>
+      <w:lvlJc w:val="left"/>
+      <w:pPr>
+        <w:tabs>
+          <w:tab w:val="num" w:pos="5760"/>
+        </w:tabs>
+        <w:ind w:left="5760" w:hanging="360"/>
+      </w:pPr>
+    </w:lvl>
+    <w:lvl w:ilvl="8" w:tentative="1">
+      <w:start w:val="1"/>
+      <w:numFmt w:val="decimal"/>
+      <w:lvlText w:val="%9."/>
+      <w:lvlJc w:val="left"/>
+      <w:pPr>
+        <w:tabs>
+          <w:tab w:val="num" w:pos="6480"/>
+        </w:tabs>
+        <w:ind w:left="6480" w:hanging="360"/>
+      </w:pPr>
+    </w:lvl>
+  </w:abstractNum>
+  <w:abstractNum w:abstractNumId="50" w15:restartNumberingAfterBreak="0">
     <w:nsid w:val="3A8F2FC3"/>
     <w:multiLevelType w:val="multilevel"/>
     <w:tmpl w:val="164A6094"/>
@@ -32910,7 +35570,7 @@
       </w:pPr>
     </w:lvl>
   </w:abstractNum>
-  <w:abstractNum w:abstractNumId="48" w15:restartNumberingAfterBreak="0">
+  <w:abstractNum w:abstractNumId="51" w15:restartNumberingAfterBreak="0">
     <w:nsid w:val="3B8D4517"/>
     <w:multiLevelType w:val="multilevel"/>
     <w:tmpl w:val="7E9A68A2"/>
@@ -33059,7 +35719,7 @@
       </w:rPr>
     </w:lvl>
   </w:abstractNum>
-  <w:abstractNum w:abstractNumId="49" w15:restartNumberingAfterBreak="0">
+  <w:abstractNum w:abstractNumId="52" w15:restartNumberingAfterBreak="0">
     <w:nsid w:val="3BE2060C"/>
     <w:multiLevelType w:val="multilevel"/>
     <w:tmpl w:val="5BA4101A"/>
@@ -33208,7 +35868,7 @@
       </w:rPr>
     </w:lvl>
   </w:abstractNum>
-  <w:abstractNum w:abstractNumId="50" w15:restartNumberingAfterBreak="0">
+  <w:abstractNum w:abstractNumId="53" w15:restartNumberingAfterBreak="0">
     <w:nsid w:val="3CAE0F78"/>
     <w:multiLevelType w:val="multilevel"/>
     <w:tmpl w:val="32E4AF3E"/>
@@ -33321,7 +35981,7 @@
       </w:pPr>
     </w:lvl>
   </w:abstractNum>
-  <w:abstractNum w:abstractNumId="51" w15:restartNumberingAfterBreak="0">
+  <w:abstractNum w:abstractNumId="54" w15:restartNumberingAfterBreak="0">
     <w:nsid w:val="3D9C3EED"/>
     <w:multiLevelType w:val="hybridMultilevel"/>
     <w:tmpl w:val="7174DD48"/>
@@ -33411,7 +36071,7 @@
       </w:pPr>
     </w:lvl>
   </w:abstractNum>
-  <w:abstractNum w:abstractNumId="52" w15:restartNumberingAfterBreak="0">
+  <w:abstractNum w:abstractNumId="55" w15:restartNumberingAfterBreak="0">
     <w:nsid w:val="3E1C7CD0"/>
     <w:multiLevelType w:val="multilevel"/>
     <w:tmpl w:val="16CE3A1E"/>
@@ -33524,7 +36184,7 @@
       </w:pPr>
     </w:lvl>
   </w:abstractNum>
-  <w:abstractNum w:abstractNumId="53" w15:restartNumberingAfterBreak="0">
+  <w:abstractNum w:abstractNumId="56" w15:restartNumberingAfterBreak="0">
     <w:nsid w:val="41313FC8"/>
     <w:multiLevelType w:val="multilevel"/>
     <w:tmpl w:val="42483CB4"/>
@@ -33673,7 +36333,7 @@
       </w:rPr>
     </w:lvl>
   </w:abstractNum>
-  <w:abstractNum w:abstractNumId="54" w15:restartNumberingAfterBreak="0">
+  <w:abstractNum w:abstractNumId="57" w15:restartNumberingAfterBreak="0">
     <w:nsid w:val="419B11E5"/>
     <w:multiLevelType w:val="multilevel"/>
     <w:tmpl w:val="79F05F4C"/>
@@ -33822,7 +36482,7 @@
       </w:rPr>
     </w:lvl>
   </w:abstractNum>
-  <w:abstractNum w:abstractNumId="55" w15:restartNumberingAfterBreak="0">
+  <w:abstractNum w:abstractNumId="58" w15:restartNumberingAfterBreak="0">
     <w:nsid w:val="41F46F8B"/>
     <w:multiLevelType w:val="multilevel"/>
     <w:tmpl w:val="CA10628E"/>
@@ -33971,7 +36631,7 @@
       </w:rPr>
     </w:lvl>
   </w:abstractNum>
-  <w:abstractNum w:abstractNumId="56" w15:restartNumberingAfterBreak="0">
+  <w:abstractNum w:abstractNumId="59" w15:restartNumberingAfterBreak="0">
     <w:nsid w:val="42B71B94"/>
     <w:multiLevelType w:val="multilevel"/>
     <w:tmpl w:val="573AE4C6"/>
@@ -34084,7 +36744,7 @@
       </w:pPr>
     </w:lvl>
   </w:abstractNum>
-  <w:abstractNum w:abstractNumId="57" w15:restartNumberingAfterBreak="0">
+  <w:abstractNum w:abstractNumId="60" w15:restartNumberingAfterBreak="0">
     <w:nsid w:val="44EE1CCA"/>
     <w:multiLevelType w:val="multilevel"/>
     <w:tmpl w:val="6C66FFD0"/>
@@ -34233,7 +36893,7 @@
       </w:rPr>
     </w:lvl>
   </w:abstractNum>
-  <w:abstractNum w:abstractNumId="58" w15:restartNumberingAfterBreak="0">
+  <w:abstractNum w:abstractNumId="61" w15:restartNumberingAfterBreak="0">
     <w:nsid w:val="46AB50C0"/>
     <w:multiLevelType w:val="multilevel"/>
     <w:tmpl w:val="3DF08FE8"/>
@@ -34382,7 +37042,7 @@
       </w:rPr>
     </w:lvl>
   </w:abstractNum>
-  <w:abstractNum w:abstractNumId="59" w15:restartNumberingAfterBreak="0">
+  <w:abstractNum w:abstractNumId="62" w15:restartNumberingAfterBreak="0">
     <w:nsid w:val="47985765"/>
     <w:multiLevelType w:val="multilevel"/>
     <w:tmpl w:val="2A8826B6"/>
@@ -34531,7 +37191,7 @@
       </w:rPr>
     </w:lvl>
   </w:abstractNum>
-  <w:abstractNum w:abstractNumId="60" w15:restartNumberingAfterBreak="0">
+  <w:abstractNum w:abstractNumId="63" w15:restartNumberingAfterBreak="0">
     <w:nsid w:val="4862199E"/>
     <w:multiLevelType w:val="multilevel"/>
     <w:tmpl w:val="F9304894"/>
@@ -34680,7 +37340,7 @@
       </w:rPr>
     </w:lvl>
   </w:abstractNum>
-  <w:abstractNum w:abstractNumId="61" w15:restartNumberingAfterBreak="0">
+  <w:abstractNum w:abstractNumId="64" w15:restartNumberingAfterBreak="0">
     <w:nsid w:val="48830268"/>
     <w:multiLevelType w:val="multilevel"/>
     <w:tmpl w:val="E4C4E144"/>
@@ -34797,7 +37457,7 @@
       </w:pPr>
     </w:lvl>
   </w:abstractNum>
-  <w:abstractNum w:abstractNumId="62" w15:restartNumberingAfterBreak="0">
+  <w:abstractNum w:abstractNumId="65" w15:restartNumberingAfterBreak="0">
     <w:nsid w:val="4BF113D9"/>
     <w:multiLevelType w:val="multilevel"/>
     <w:tmpl w:val="3AA41988"/>
@@ -34946,7 +37606,7 @@
       </w:rPr>
     </w:lvl>
   </w:abstractNum>
-  <w:abstractNum w:abstractNumId="63" w15:restartNumberingAfterBreak="0">
+  <w:abstractNum w:abstractNumId="66" w15:restartNumberingAfterBreak="0">
     <w:nsid w:val="4E47466E"/>
     <w:multiLevelType w:val="multilevel"/>
     <w:tmpl w:val="5C000A5E"/>
@@ -35095,7 +37755,7 @@
       </w:rPr>
     </w:lvl>
   </w:abstractNum>
-  <w:abstractNum w:abstractNumId="64" w15:restartNumberingAfterBreak="0">
+  <w:abstractNum w:abstractNumId="67" w15:restartNumberingAfterBreak="0">
     <w:nsid w:val="4F8E34A8"/>
     <w:multiLevelType w:val="multilevel"/>
     <w:tmpl w:val="C3202B6A"/>
@@ -35208,7 +37868,156 @@
       </w:pPr>
     </w:lvl>
   </w:abstractNum>
-  <w:abstractNum w:abstractNumId="65" w15:restartNumberingAfterBreak="0">
+  <w:abstractNum w:abstractNumId="68" w15:restartNumberingAfterBreak="0">
+    <w:nsid w:val="50C900A6"/>
+    <w:multiLevelType w:val="multilevel"/>
+    <w:tmpl w:val="431E4868"/>
+    <w:lvl w:ilvl="0">
+      <w:start w:val="1"/>
+      <w:numFmt w:val="bullet"/>
+      <w:lvlText w:val=""/>
+      <w:lvlJc w:val="left"/>
+      <w:pPr>
+        <w:tabs>
+          <w:tab w:val="num" w:pos="720"/>
+        </w:tabs>
+        <w:ind w:left="720" w:hanging="360"/>
+      </w:pPr>
+      <w:rPr>
+        <w:rFonts w:ascii="Symbol" w:hAnsi="Symbol" w:hint="default"/>
+        <w:sz w:val="20"/>
+      </w:rPr>
+    </w:lvl>
+    <w:lvl w:ilvl="1" w:tentative="1">
+      <w:start w:val="1"/>
+      <w:numFmt w:val="bullet"/>
+      <w:lvlText w:val="o"/>
+      <w:lvlJc w:val="left"/>
+      <w:pPr>
+        <w:tabs>
+          <w:tab w:val="num" w:pos="1440"/>
+        </w:tabs>
+        <w:ind w:left="1440" w:hanging="360"/>
+      </w:pPr>
+      <w:rPr>
+        <w:rFonts w:ascii="Courier New" w:hAnsi="Courier New" w:hint="default"/>
+        <w:sz w:val="20"/>
+      </w:rPr>
+    </w:lvl>
+    <w:lvl w:ilvl="2" w:tentative="1">
+      <w:start w:val="1"/>
+      <w:numFmt w:val="bullet"/>
+      <w:lvlText w:val=""/>
+      <w:lvlJc w:val="left"/>
+      <w:pPr>
+        <w:tabs>
+          <w:tab w:val="num" w:pos="2160"/>
+        </w:tabs>
+        <w:ind w:left="2160" w:hanging="360"/>
+      </w:pPr>
+      <w:rPr>
+        <w:rFonts w:ascii="Wingdings" w:hAnsi="Wingdings" w:hint="default"/>
+        <w:sz w:val="20"/>
+      </w:rPr>
+    </w:lvl>
+    <w:lvl w:ilvl="3" w:tentative="1">
+      <w:start w:val="1"/>
+      <w:numFmt w:val="bullet"/>
+      <w:lvlText w:val=""/>
+      <w:lvlJc w:val="left"/>
+      <w:pPr>
+        <w:tabs>
+          <w:tab w:val="num" w:pos="2880"/>
+        </w:tabs>
+        <w:ind w:left="2880" w:hanging="360"/>
+      </w:pPr>
+      <w:rPr>
+        <w:rFonts w:ascii="Wingdings" w:hAnsi="Wingdings" w:hint="default"/>
+        <w:sz w:val="20"/>
+      </w:rPr>
+    </w:lvl>
+    <w:lvl w:ilvl="4" w:tentative="1">
+      <w:start w:val="1"/>
+      <w:numFmt w:val="bullet"/>
+      <w:lvlText w:val=""/>
+      <w:lvlJc w:val="left"/>
+      <w:pPr>
+        <w:tabs>
+          <w:tab w:val="num" w:pos="3600"/>
+        </w:tabs>
+        <w:ind w:left="3600" w:hanging="360"/>
+      </w:pPr>
+      <w:rPr>
+        <w:rFonts w:ascii="Wingdings" w:hAnsi="Wingdings" w:hint="default"/>
+        <w:sz w:val="20"/>
+      </w:rPr>
+    </w:lvl>
+    <w:lvl w:ilvl="5" w:tentative="1">
+      <w:start w:val="1"/>
+      <w:numFmt w:val="bullet"/>
+      <w:lvlText w:val=""/>
+      <w:lvlJc w:val="left"/>
+      <w:pPr>
+        <w:tabs>
+          <w:tab w:val="num" w:pos="4320"/>
+        </w:tabs>
+        <w:ind w:left="4320" w:hanging="360"/>
+      </w:pPr>
+      <w:rPr>
+        <w:rFonts w:ascii="Wingdings" w:hAnsi="Wingdings" w:hint="default"/>
+        <w:sz w:val="20"/>
+      </w:rPr>
+    </w:lvl>
+    <w:lvl w:ilvl="6" w:tentative="1">
+      <w:start w:val="1"/>
+      <w:numFmt w:val="bullet"/>
+      <w:lvlText w:val=""/>
+      <w:lvlJc w:val="left"/>
+      <w:pPr>
+        <w:tabs>
+          <w:tab w:val="num" w:pos="5040"/>
+        </w:tabs>
+        <w:ind w:left="5040" w:hanging="360"/>
+      </w:pPr>
+      <w:rPr>
+        <w:rFonts w:ascii="Wingdings" w:hAnsi="Wingdings" w:hint="default"/>
+        <w:sz w:val="20"/>
+      </w:rPr>
+    </w:lvl>
+    <w:lvl w:ilvl="7" w:tentative="1">
+      <w:start w:val="1"/>
+      <w:numFmt w:val="bullet"/>
+      <w:lvlText w:val=""/>
+      <w:lvlJc w:val="left"/>
+      <w:pPr>
+        <w:tabs>
+          <w:tab w:val="num" w:pos="5760"/>
+        </w:tabs>
+        <w:ind w:left="5760" w:hanging="360"/>
+      </w:pPr>
+      <w:rPr>
+        <w:rFonts w:ascii="Wingdings" w:hAnsi="Wingdings" w:hint="default"/>
+        <w:sz w:val="20"/>
+      </w:rPr>
+    </w:lvl>
+    <w:lvl w:ilvl="8" w:tentative="1">
+      <w:start w:val="1"/>
+      <w:numFmt w:val="bullet"/>
+      <w:lvlText w:val=""/>
+      <w:lvlJc w:val="left"/>
+      <w:pPr>
+        <w:tabs>
+          <w:tab w:val="num" w:pos="6480"/>
+        </w:tabs>
+        <w:ind w:left="6480" w:hanging="360"/>
+      </w:pPr>
+      <w:rPr>
+        <w:rFonts w:ascii="Wingdings" w:hAnsi="Wingdings" w:hint="default"/>
+        <w:sz w:val="20"/>
+      </w:rPr>
+    </w:lvl>
+  </w:abstractNum>
+  <w:abstractNum w:abstractNumId="69" w15:restartNumberingAfterBreak="0">
     <w:nsid w:val="53181963"/>
     <w:multiLevelType w:val="multilevel"/>
     <w:tmpl w:val="23FE19AC"/>
@@ -35357,7 +38166,7 @@
       </w:rPr>
     </w:lvl>
   </w:abstractNum>
-  <w:abstractNum w:abstractNumId="66" w15:restartNumberingAfterBreak="0">
+  <w:abstractNum w:abstractNumId="70" w15:restartNumberingAfterBreak="0">
     <w:nsid w:val="536810AB"/>
     <w:multiLevelType w:val="multilevel"/>
     <w:tmpl w:val="56B60B62"/>
@@ -35506,7 +38315,7 @@
       </w:rPr>
     </w:lvl>
   </w:abstractNum>
-  <w:abstractNum w:abstractNumId="67" w15:restartNumberingAfterBreak="0">
+  <w:abstractNum w:abstractNumId="71" w15:restartNumberingAfterBreak="0">
     <w:nsid w:val="536B6F84"/>
     <w:multiLevelType w:val="multilevel"/>
     <w:tmpl w:val="DE4C8FB2"/>
@@ -35655,7 +38464,7 @@
       </w:rPr>
     </w:lvl>
   </w:abstractNum>
-  <w:abstractNum w:abstractNumId="68" w15:restartNumberingAfterBreak="0">
+  <w:abstractNum w:abstractNumId="72" w15:restartNumberingAfterBreak="0">
     <w:nsid w:val="562D38E9"/>
     <w:multiLevelType w:val="multilevel"/>
     <w:tmpl w:val="02B8BC28"/>
@@ -35768,7 +38577,156 @@
       </w:pPr>
     </w:lvl>
   </w:abstractNum>
-  <w:abstractNum w:abstractNumId="69" w15:restartNumberingAfterBreak="0">
+  <w:abstractNum w:abstractNumId="73" w15:restartNumberingAfterBreak="0">
+    <w:nsid w:val="56C3415E"/>
+    <w:multiLevelType w:val="multilevel"/>
+    <w:tmpl w:val="0D32A338"/>
+    <w:lvl w:ilvl="0">
+      <w:start w:val="1"/>
+      <w:numFmt w:val="bullet"/>
+      <w:lvlText w:val=""/>
+      <w:lvlJc w:val="left"/>
+      <w:pPr>
+        <w:tabs>
+          <w:tab w:val="num" w:pos="720"/>
+        </w:tabs>
+        <w:ind w:left="720" w:hanging="360"/>
+      </w:pPr>
+      <w:rPr>
+        <w:rFonts w:ascii="Symbol" w:hAnsi="Symbol" w:hint="default"/>
+        <w:sz w:val="20"/>
+      </w:rPr>
+    </w:lvl>
+    <w:lvl w:ilvl="1" w:tentative="1">
+      <w:start w:val="1"/>
+      <w:numFmt w:val="bullet"/>
+      <w:lvlText w:val="o"/>
+      <w:lvlJc w:val="left"/>
+      <w:pPr>
+        <w:tabs>
+          <w:tab w:val="num" w:pos="1440"/>
+        </w:tabs>
+        <w:ind w:left="1440" w:hanging="360"/>
+      </w:pPr>
+      <w:rPr>
+        <w:rFonts w:ascii="Courier New" w:hAnsi="Courier New" w:hint="default"/>
+        <w:sz w:val="20"/>
+      </w:rPr>
+    </w:lvl>
+    <w:lvl w:ilvl="2" w:tentative="1">
+      <w:start w:val="1"/>
+      <w:numFmt w:val="bullet"/>
+      <w:lvlText w:val=""/>
+      <w:lvlJc w:val="left"/>
+      <w:pPr>
+        <w:tabs>
+          <w:tab w:val="num" w:pos="2160"/>
+        </w:tabs>
+        <w:ind w:left="2160" w:hanging="360"/>
+      </w:pPr>
+      <w:rPr>
+        <w:rFonts w:ascii="Wingdings" w:hAnsi="Wingdings" w:hint="default"/>
+        <w:sz w:val="20"/>
+      </w:rPr>
+    </w:lvl>
+    <w:lvl w:ilvl="3" w:tentative="1">
+      <w:start w:val="1"/>
+      <w:numFmt w:val="bullet"/>
+      <w:lvlText w:val=""/>
+      <w:lvlJc w:val="left"/>
+      <w:pPr>
+        <w:tabs>
+          <w:tab w:val="num" w:pos="2880"/>
+        </w:tabs>
+        <w:ind w:left="2880" w:hanging="360"/>
+      </w:pPr>
+      <w:rPr>
+        <w:rFonts w:ascii="Wingdings" w:hAnsi="Wingdings" w:hint="default"/>
+        <w:sz w:val="20"/>
+      </w:rPr>
+    </w:lvl>
+    <w:lvl w:ilvl="4" w:tentative="1">
+      <w:start w:val="1"/>
+      <w:numFmt w:val="bullet"/>
+      <w:lvlText w:val=""/>
+      <w:lvlJc w:val="left"/>
+      <w:pPr>
+        <w:tabs>
+          <w:tab w:val="num" w:pos="3600"/>
+        </w:tabs>
+        <w:ind w:left="3600" w:hanging="360"/>
+      </w:pPr>
+      <w:rPr>
+        <w:rFonts w:ascii="Wingdings" w:hAnsi="Wingdings" w:hint="default"/>
+        <w:sz w:val="20"/>
+      </w:rPr>
+    </w:lvl>
+    <w:lvl w:ilvl="5" w:tentative="1">
+      <w:start w:val="1"/>
+      <w:numFmt w:val="bullet"/>
+      <w:lvlText w:val=""/>
+      <w:lvlJc w:val="left"/>
+      <w:pPr>
+        <w:tabs>
+          <w:tab w:val="num" w:pos="4320"/>
+        </w:tabs>
+        <w:ind w:left="4320" w:hanging="360"/>
+      </w:pPr>
+      <w:rPr>
+        <w:rFonts w:ascii="Wingdings" w:hAnsi="Wingdings" w:hint="default"/>
+        <w:sz w:val="20"/>
+      </w:rPr>
+    </w:lvl>
+    <w:lvl w:ilvl="6" w:tentative="1">
+      <w:start w:val="1"/>
+      <w:numFmt w:val="bullet"/>
+      <w:lvlText w:val=""/>
+      <w:lvlJc w:val="left"/>
+      <w:pPr>
+        <w:tabs>
+          <w:tab w:val="num" w:pos="5040"/>
+        </w:tabs>
+        <w:ind w:left="5040" w:hanging="360"/>
+      </w:pPr>
+      <w:rPr>
+        <w:rFonts w:ascii="Wingdings" w:hAnsi="Wingdings" w:hint="default"/>
+        <w:sz w:val="20"/>
+      </w:rPr>
+    </w:lvl>
+    <w:lvl w:ilvl="7" w:tentative="1">
+      <w:start w:val="1"/>
+      <w:numFmt w:val="bullet"/>
+      <w:lvlText w:val=""/>
+      <w:lvlJc w:val="left"/>
+      <w:pPr>
+        <w:tabs>
+          <w:tab w:val="num" w:pos="5760"/>
+        </w:tabs>
+        <w:ind w:left="5760" w:hanging="360"/>
+      </w:pPr>
+      <w:rPr>
+        <w:rFonts w:ascii="Wingdings" w:hAnsi="Wingdings" w:hint="default"/>
+        <w:sz w:val="20"/>
+      </w:rPr>
+    </w:lvl>
+    <w:lvl w:ilvl="8" w:tentative="1">
+      <w:start w:val="1"/>
+      <w:numFmt w:val="bullet"/>
+      <w:lvlText w:val=""/>
+      <w:lvlJc w:val="left"/>
+      <w:pPr>
+        <w:tabs>
+          <w:tab w:val="num" w:pos="6480"/>
+        </w:tabs>
+        <w:ind w:left="6480" w:hanging="360"/>
+      </w:pPr>
+      <w:rPr>
+        <w:rFonts w:ascii="Wingdings" w:hAnsi="Wingdings" w:hint="default"/>
+        <w:sz w:val="20"/>
+      </w:rPr>
+    </w:lvl>
+  </w:abstractNum>
+  <w:abstractNum w:abstractNumId="74" w15:restartNumberingAfterBreak="0">
     <w:nsid w:val="580A3459"/>
     <w:multiLevelType w:val="multilevel"/>
     <w:tmpl w:val="D4C422A6"/>
@@ -35917,7 +38875,7 @@
       </w:rPr>
     </w:lvl>
   </w:abstractNum>
-  <w:abstractNum w:abstractNumId="70" w15:restartNumberingAfterBreak="0">
+  <w:abstractNum w:abstractNumId="75" w15:restartNumberingAfterBreak="0">
     <w:nsid w:val="597C3B48"/>
     <w:multiLevelType w:val="multilevel"/>
     <w:tmpl w:val="D33C43E2"/>
@@ -36066,7 +39024,7 @@
       </w:rPr>
     </w:lvl>
   </w:abstractNum>
-  <w:abstractNum w:abstractNumId="71" w15:restartNumberingAfterBreak="0">
+  <w:abstractNum w:abstractNumId="76" w15:restartNumberingAfterBreak="0">
     <w:nsid w:val="5A5A078A"/>
     <w:multiLevelType w:val="multilevel"/>
     <w:tmpl w:val="BD1A2E24"/>
@@ -36215,7 +39173,7 @@
       </w:rPr>
     </w:lvl>
   </w:abstractNum>
-  <w:abstractNum w:abstractNumId="72" w15:restartNumberingAfterBreak="0">
+  <w:abstractNum w:abstractNumId="77" w15:restartNumberingAfterBreak="0">
     <w:nsid w:val="5B9956DC"/>
     <w:multiLevelType w:val="multilevel"/>
     <w:tmpl w:val="20B2C9D2"/>
@@ -36364,7 +39322,7 @@
       </w:rPr>
     </w:lvl>
   </w:abstractNum>
-  <w:abstractNum w:abstractNumId="73" w15:restartNumberingAfterBreak="0">
+  <w:abstractNum w:abstractNumId="78" w15:restartNumberingAfterBreak="0">
     <w:nsid w:val="5C087A9F"/>
     <w:multiLevelType w:val="multilevel"/>
     <w:tmpl w:val="0B4CA366"/>
@@ -36513,7 +39471,7 @@
       </w:rPr>
     </w:lvl>
   </w:abstractNum>
-  <w:abstractNum w:abstractNumId="74" w15:restartNumberingAfterBreak="0">
+  <w:abstractNum w:abstractNumId="79" w15:restartNumberingAfterBreak="0">
     <w:nsid w:val="5D2B005C"/>
     <w:multiLevelType w:val="multilevel"/>
     <w:tmpl w:val="CE04E49A"/>
@@ -36662,7 +39620,7 @@
       </w:rPr>
     </w:lvl>
   </w:abstractNum>
-  <w:abstractNum w:abstractNumId="75" w15:restartNumberingAfterBreak="0">
+  <w:abstractNum w:abstractNumId="80" w15:restartNumberingAfterBreak="0">
     <w:nsid w:val="5DC818A9"/>
     <w:multiLevelType w:val="multilevel"/>
     <w:tmpl w:val="9022D9D4"/>
@@ -36811,7 +39769,7 @@
       </w:rPr>
     </w:lvl>
   </w:abstractNum>
-  <w:abstractNum w:abstractNumId="76" w15:restartNumberingAfterBreak="0">
+  <w:abstractNum w:abstractNumId="81" w15:restartNumberingAfterBreak="0">
     <w:nsid w:val="5E10571E"/>
     <w:multiLevelType w:val="multilevel"/>
     <w:tmpl w:val="C3BA6918"/>
@@ -36960,7 +39918,7 @@
       </w:rPr>
     </w:lvl>
   </w:abstractNum>
-  <w:abstractNum w:abstractNumId="77" w15:restartNumberingAfterBreak="0">
+  <w:abstractNum w:abstractNumId="82" w15:restartNumberingAfterBreak="0">
     <w:nsid w:val="5E1C21F4"/>
     <w:multiLevelType w:val="multilevel"/>
     <w:tmpl w:val="76A63320"/>
@@ -37109,7 +40067,7 @@
       </w:rPr>
     </w:lvl>
   </w:abstractNum>
-  <w:abstractNum w:abstractNumId="78" w15:restartNumberingAfterBreak="0">
+  <w:abstractNum w:abstractNumId="83" w15:restartNumberingAfterBreak="0">
     <w:nsid w:val="5E5475D3"/>
     <w:multiLevelType w:val="multilevel"/>
     <w:tmpl w:val="C126892E"/>
@@ -37258,7 +40216,7 @@
       </w:rPr>
     </w:lvl>
   </w:abstractNum>
-  <w:abstractNum w:abstractNumId="79" w15:restartNumberingAfterBreak="0">
+  <w:abstractNum w:abstractNumId="84" w15:restartNumberingAfterBreak="0">
     <w:nsid w:val="609B533E"/>
     <w:multiLevelType w:val="multilevel"/>
     <w:tmpl w:val="947A79FC"/>
@@ -37371,7 +40329,7 @@
       </w:pPr>
     </w:lvl>
   </w:abstractNum>
-  <w:abstractNum w:abstractNumId="80" w15:restartNumberingAfterBreak="0">
+  <w:abstractNum w:abstractNumId="85" w15:restartNumberingAfterBreak="0">
     <w:nsid w:val="60E04F88"/>
     <w:multiLevelType w:val="multilevel"/>
     <w:tmpl w:val="CD608562"/>
@@ -37520,7 +40478,7 @@
       </w:rPr>
     </w:lvl>
   </w:abstractNum>
-  <w:abstractNum w:abstractNumId="81" w15:restartNumberingAfterBreak="0">
+  <w:abstractNum w:abstractNumId="86" w15:restartNumberingAfterBreak="0">
     <w:nsid w:val="612F20C6"/>
     <w:multiLevelType w:val="multilevel"/>
     <w:tmpl w:val="094AAE60"/>
@@ -37669,7 +40627,7 @@
       </w:rPr>
     </w:lvl>
   </w:abstractNum>
-  <w:abstractNum w:abstractNumId="82" w15:restartNumberingAfterBreak="0">
+  <w:abstractNum w:abstractNumId="87" w15:restartNumberingAfterBreak="0">
     <w:nsid w:val="61967EB0"/>
     <w:multiLevelType w:val="multilevel"/>
     <w:tmpl w:val="0BAE8512"/>
@@ -37818,7 +40776,7 @@
       </w:rPr>
     </w:lvl>
   </w:abstractNum>
-  <w:abstractNum w:abstractNumId="83" w15:restartNumberingAfterBreak="0">
+  <w:abstractNum w:abstractNumId="88" w15:restartNumberingAfterBreak="0">
     <w:nsid w:val="623A138A"/>
     <w:multiLevelType w:val="multilevel"/>
     <w:tmpl w:val="B20609AA"/>
@@ -37967,7 +40925,7 @@
       </w:rPr>
     </w:lvl>
   </w:abstractNum>
-  <w:abstractNum w:abstractNumId="84" w15:restartNumberingAfterBreak="0">
+  <w:abstractNum w:abstractNumId="89" w15:restartNumberingAfterBreak="0">
     <w:nsid w:val="63464D0A"/>
     <w:multiLevelType w:val="multilevel"/>
     <w:tmpl w:val="7D801B12"/>
@@ -38080,7 +41038,7 @@
       </w:pPr>
     </w:lvl>
   </w:abstractNum>
-  <w:abstractNum w:abstractNumId="85" w15:restartNumberingAfterBreak="0">
+  <w:abstractNum w:abstractNumId="90" w15:restartNumberingAfterBreak="0">
     <w:nsid w:val="662C050F"/>
     <w:multiLevelType w:val="multilevel"/>
     <w:tmpl w:val="745427E6"/>
@@ -38193,7 +41151,7 @@
       </w:pPr>
     </w:lvl>
   </w:abstractNum>
-  <w:abstractNum w:abstractNumId="86" w15:restartNumberingAfterBreak="0">
+  <w:abstractNum w:abstractNumId="91" w15:restartNumberingAfterBreak="0">
     <w:nsid w:val="679E6DAC"/>
     <w:multiLevelType w:val="multilevel"/>
     <w:tmpl w:val="72129322"/>
@@ -38342,7 +41300,7 @@
       </w:rPr>
     </w:lvl>
   </w:abstractNum>
-  <w:abstractNum w:abstractNumId="87" w15:restartNumberingAfterBreak="0">
+  <w:abstractNum w:abstractNumId="92" w15:restartNumberingAfterBreak="0">
     <w:nsid w:val="68C356D1"/>
     <w:multiLevelType w:val="multilevel"/>
     <w:tmpl w:val="BAC84394"/>
@@ -38491,7 +41449,7 @@
       </w:rPr>
     </w:lvl>
   </w:abstractNum>
-  <w:abstractNum w:abstractNumId="88" w15:restartNumberingAfterBreak="0">
+  <w:abstractNum w:abstractNumId="93" w15:restartNumberingAfterBreak="0">
     <w:nsid w:val="6937387D"/>
     <w:multiLevelType w:val="multilevel"/>
     <w:tmpl w:val="A28443A2"/>
@@ -38604,7 +41562,7 @@
       </w:pPr>
     </w:lvl>
   </w:abstractNum>
-  <w:abstractNum w:abstractNumId="89" w15:restartNumberingAfterBreak="0">
+  <w:abstractNum w:abstractNumId="94" w15:restartNumberingAfterBreak="0">
     <w:nsid w:val="69453C75"/>
     <w:multiLevelType w:val="multilevel"/>
     <w:tmpl w:val="24E01EEC"/>
@@ -38717,7 +41675,7 @@
       </w:pPr>
     </w:lvl>
   </w:abstractNum>
-  <w:abstractNum w:abstractNumId="90" w15:restartNumberingAfterBreak="0">
+  <w:abstractNum w:abstractNumId="95" w15:restartNumberingAfterBreak="0">
     <w:nsid w:val="6B2C35E8"/>
     <w:multiLevelType w:val="multilevel"/>
     <w:tmpl w:val="8E468244"/>
@@ -38866,7 +41824,7 @@
       </w:rPr>
     </w:lvl>
   </w:abstractNum>
-  <w:abstractNum w:abstractNumId="91" w15:restartNumberingAfterBreak="0">
+  <w:abstractNum w:abstractNumId="96" w15:restartNumberingAfterBreak="0">
     <w:nsid w:val="6CB07289"/>
     <w:multiLevelType w:val="multilevel"/>
     <w:tmpl w:val="A2202FC4"/>
@@ -39015,7 +41973,7 @@
       </w:rPr>
     </w:lvl>
   </w:abstractNum>
-  <w:abstractNum w:abstractNumId="92" w15:restartNumberingAfterBreak="0">
+  <w:abstractNum w:abstractNumId="97" w15:restartNumberingAfterBreak="0">
     <w:nsid w:val="6D896A17"/>
     <w:multiLevelType w:val="multilevel"/>
     <w:tmpl w:val="90BE4312"/>
@@ -39128,7 +42086,120 @@
       </w:pPr>
     </w:lvl>
   </w:abstractNum>
-  <w:abstractNum w:abstractNumId="93" w15:restartNumberingAfterBreak="0">
+  <w:abstractNum w:abstractNumId="98" w15:restartNumberingAfterBreak="0">
+    <w:nsid w:val="6E7E2327"/>
+    <w:multiLevelType w:val="multilevel"/>
+    <w:tmpl w:val="7E40CF78"/>
+    <w:lvl w:ilvl="0">
+      <w:start w:val="1"/>
+      <w:numFmt w:val="decimal"/>
+      <w:lvlText w:val="%1."/>
+      <w:lvlJc w:val="left"/>
+      <w:pPr>
+        <w:tabs>
+          <w:tab w:val="num" w:pos="720"/>
+        </w:tabs>
+        <w:ind w:left="720" w:hanging="360"/>
+      </w:pPr>
+    </w:lvl>
+    <w:lvl w:ilvl="1" w:tentative="1">
+      <w:start w:val="1"/>
+      <w:numFmt w:val="decimal"/>
+      <w:lvlText w:val="%2."/>
+      <w:lvlJc w:val="left"/>
+      <w:pPr>
+        <w:tabs>
+          <w:tab w:val="num" w:pos="1440"/>
+        </w:tabs>
+        <w:ind w:left="1440" w:hanging="360"/>
+      </w:pPr>
+    </w:lvl>
+    <w:lvl w:ilvl="2" w:tentative="1">
+      <w:start w:val="1"/>
+      <w:numFmt w:val="decimal"/>
+      <w:lvlText w:val="%3."/>
+      <w:lvlJc w:val="left"/>
+      <w:pPr>
+        <w:tabs>
+          <w:tab w:val="num" w:pos="2160"/>
+        </w:tabs>
+        <w:ind w:left="2160" w:hanging="360"/>
+      </w:pPr>
+    </w:lvl>
+    <w:lvl w:ilvl="3" w:tentative="1">
+      <w:start w:val="1"/>
+      <w:numFmt w:val="decimal"/>
+      <w:lvlText w:val="%4."/>
+      <w:lvlJc w:val="left"/>
+      <w:pPr>
+        <w:tabs>
+          <w:tab w:val="num" w:pos="2880"/>
+        </w:tabs>
+        <w:ind w:left="2880" w:hanging="360"/>
+      </w:pPr>
+    </w:lvl>
+    <w:lvl w:ilvl="4" w:tentative="1">
+      <w:start w:val="1"/>
+      <w:numFmt w:val="decimal"/>
+      <w:lvlText w:val="%5."/>
+      <w:lvlJc w:val="left"/>
+      <w:pPr>
+        <w:tabs>
+          <w:tab w:val="num" w:pos="3600"/>
+        </w:tabs>
+        <w:ind w:left="3600" w:hanging="360"/>
+      </w:pPr>
+    </w:lvl>
+    <w:lvl w:ilvl="5" w:tentative="1">
+      <w:start w:val="1"/>
+      <w:numFmt w:val="decimal"/>
+      <w:lvlText w:val="%6."/>
+      <w:lvlJc w:val="left"/>
+      <w:pPr>
+        <w:tabs>
+          <w:tab w:val="num" w:pos="4320"/>
+        </w:tabs>
+        <w:ind w:left="4320" w:hanging="360"/>
+      </w:pPr>
+    </w:lvl>
+    <w:lvl w:ilvl="6" w:tentative="1">
+      <w:start w:val="1"/>
+      <w:numFmt w:val="decimal"/>
+      <w:lvlText w:val="%7."/>
+      <w:lvlJc w:val="left"/>
+      <w:pPr>
+        <w:tabs>
+          <w:tab w:val="num" w:pos="5040"/>
+        </w:tabs>
+        <w:ind w:left="5040" w:hanging="360"/>
+      </w:pPr>
+    </w:lvl>
+    <w:lvl w:ilvl="7" w:tentative="1">
+      <w:start w:val="1"/>
+      <w:numFmt w:val="decimal"/>
+      <w:lvlText w:val="%8."/>
+      <w:lvlJc w:val="left"/>
+      <w:pPr>
+        <w:tabs>
+          <w:tab w:val="num" w:pos="5760"/>
+        </w:tabs>
+        <w:ind w:left="5760" w:hanging="360"/>
+      </w:pPr>
+    </w:lvl>
+    <w:lvl w:ilvl="8" w:tentative="1">
+      <w:start w:val="1"/>
+      <w:numFmt w:val="decimal"/>
+      <w:lvlText w:val="%9."/>
+      <w:lvlJc w:val="left"/>
+      <w:pPr>
+        <w:tabs>
+          <w:tab w:val="num" w:pos="6480"/>
+        </w:tabs>
+        <w:ind w:left="6480" w:hanging="360"/>
+      </w:pPr>
+    </w:lvl>
+  </w:abstractNum>
+  <w:abstractNum w:abstractNumId="99" w15:restartNumberingAfterBreak="0">
     <w:nsid w:val="6E993D1E"/>
     <w:multiLevelType w:val="multilevel"/>
     <w:tmpl w:val="EEE8EB78"/>
@@ -39277,7 +42348,7 @@
       </w:rPr>
     </w:lvl>
   </w:abstractNum>
-  <w:abstractNum w:abstractNumId="94" w15:restartNumberingAfterBreak="0">
+  <w:abstractNum w:abstractNumId="100" w15:restartNumberingAfterBreak="0">
     <w:nsid w:val="726605F4"/>
     <w:multiLevelType w:val="multilevel"/>
     <w:tmpl w:val="1332ACB6"/>
@@ -39426,7 +42497,7 @@
       </w:rPr>
     </w:lvl>
   </w:abstractNum>
-  <w:abstractNum w:abstractNumId="95" w15:restartNumberingAfterBreak="0">
+  <w:abstractNum w:abstractNumId="101" w15:restartNumberingAfterBreak="0">
     <w:nsid w:val="73D044BE"/>
     <w:multiLevelType w:val="multilevel"/>
     <w:tmpl w:val="E02CA824"/>
@@ -39575,7 +42646,7 @@
       </w:rPr>
     </w:lvl>
   </w:abstractNum>
-  <w:abstractNum w:abstractNumId="96" w15:restartNumberingAfterBreak="0">
+  <w:abstractNum w:abstractNumId="102" w15:restartNumberingAfterBreak="0">
     <w:nsid w:val="74011E59"/>
     <w:multiLevelType w:val="multilevel"/>
     <w:tmpl w:val="F94EB5F2"/>
@@ -39724,7 +42795,7 @@
       </w:rPr>
     </w:lvl>
   </w:abstractNum>
-  <w:abstractNum w:abstractNumId="97" w15:restartNumberingAfterBreak="0">
+  <w:abstractNum w:abstractNumId="103" w15:restartNumberingAfterBreak="0">
     <w:nsid w:val="743B4A3D"/>
     <w:multiLevelType w:val="multilevel"/>
     <w:tmpl w:val="785E528A"/>
@@ -39873,7 +42944,156 @@
       </w:rPr>
     </w:lvl>
   </w:abstractNum>
-  <w:abstractNum w:abstractNumId="98" w15:restartNumberingAfterBreak="0">
+  <w:abstractNum w:abstractNumId="104" w15:restartNumberingAfterBreak="0">
+    <w:nsid w:val="77361BAA"/>
+    <w:multiLevelType w:val="multilevel"/>
+    <w:tmpl w:val="DF789CC0"/>
+    <w:lvl w:ilvl="0">
+      <w:start w:val="1"/>
+      <w:numFmt w:val="bullet"/>
+      <w:lvlText w:val=""/>
+      <w:lvlJc w:val="left"/>
+      <w:pPr>
+        <w:tabs>
+          <w:tab w:val="num" w:pos="720"/>
+        </w:tabs>
+        <w:ind w:left="720" w:hanging="360"/>
+      </w:pPr>
+      <w:rPr>
+        <w:rFonts w:ascii="Symbol" w:hAnsi="Symbol" w:hint="default"/>
+        <w:sz w:val="20"/>
+      </w:rPr>
+    </w:lvl>
+    <w:lvl w:ilvl="1" w:tentative="1">
+      <w:start w:val="1"/>
+      <w:numFmt w:val="bullet"/>
+      <w:lvlText w:val="o"/>
+      <w:lvlJc w:val="left"/>
+      <w:pPr>
+        <w:tabs>
+          <w:tab w:val="num" w:pos="1440"/>
+        </w:tabs>
+        <w:ind w:left="1440" w:hanging="360"/>
+      </w:pPr>
+      <w:rPr>
+        <w:rFonts w:ascii="Courier New" w:hAnsi="Courier New" w:hint="default"/>
+        <w:sz w:val="20"/>
+      </w:rPr>
+    </w:lvl>
+    <w:lvl w:ilvl="2" w:tentative="1">
+      <w:start w:val="1"/>
+      <w:numFmt w:val="bullet"/>
+      <w:lvlText w:val=""/>
+      <w:lvlJc w:val="left"/>
+      <w:pPr>
+        <w:tabs>
+          <w:tab w:val="num" w:pos="2160"/>
+        </w:tabs>
+        <w:ind w:left="2160" w:hanging="360"/>
+      </w:pPr>
+      <w:rPr>
+        <w:rFonts w:ascii="Wingdings" w:hAnsi="Wingdings" w:hint="default"/>
+        <w:sz w:val="20"/>
+      </w:rPr>
+    </w:lvl>
+    <w:lvl w:ilvl="3" w:tentative="1">
+      <w:start w:val="1"/>
+      <w:numFmt w:val="bullet"/>
+      <w:lvlText w:val=""/>
+      <w:lvlJc w:val="left"/>
+      <w:pPr>
+        <w:tabs>
+          <w:tab w:val="num" w:pos="2880"/>
+        </w:tabs>
+        <w:ind w:left="2880" w:hanging="360"/>
+      </w:pPr>
+      <w:rPr>
+        <w:rFonts w:ascii="Wingdings" w:hAnsi="Wingdings" w:hint="default"/>
+        <w:sz w:val="20"/>
+      </w:rPr>
+    </w:lvl>
+    <w:lvl w:ilvl="4" w:tentative="1">
+      <w:start w:val="1"/>
+      <w:numFmt w:val="bullet"/>
+      <w:lvlText w:val=""/>
+      <w:lvlJc w:val="left"/>
+      <w:pPr>
+        <w:tabs>
+          <w:tab w:val="num" w:pos="3600"/>
+        </w:tabs>
+        <w:ind w:left="3600" w:hanging="360"/>
+      </w:pPr>
+      <w:rPr>
+        <w:rFonts w:ascii="Wingdings" w:hAnsi="Wingdings" w:hint="default"/>
+        <w:sz w:val="20"/>
+      </w:rPr>
+    </w:lvl>
+    <w:lvl w:ilvl="5" w:tentative="1">
+      <w:start w:val="1"/>
+      <w:numFmt w:val="bullet"/>
+      <w:lvlText w:val=""/>
+      <w:lvlJc w:val="left"/>
+      <w:pPr>
+        <w:tabs>
+          <w:tab w:val="num" w:pos="4320"/>
+        </w:tabs>
+        <w:ind w:left="4320" w:hanging="360"/>
+      </w:pPr>
+      <w:rPr>
+        <w:rFonts w:ascii="Wingdings" w:hAnsi="Wingdings" w:hint="default"/>
+        <w:sz w:val="20"/>
+      </w:rPr>
+    </w:lvl>
+    <w:lvl w:ilvl="6" w:tentative="1">
+      <w:start w:val="1"/>
+      <w:numFmt w:val="bullet"/>
+      <w:lvlText w:val=""/>
+      <w:lvlJc w:val="left"/>
+      <w:pPr>
+        <w:tabs>
+          <w:tab w:val="num" w:pos="5040"/>
+        </w:tabs>
+        <w:ind w:left="5040" w:hanging="360"/>
+      </w:pPr>
+      <w:rPr>
+        <w:rFonts w:ascii="Wingdings" w:hAnsi="Wingdings" w:hint="default"/>
+        <w:sz w:val="20"/>
+      </w:rPr>
+    </w:lvl>
+    <w:lvl w:ilvl="7" w:tentative="1">
+      <w:start w:val="1"/>
+      <w:numFmt w:val="bullet"/>
+      <w:lvlText w:val=""/>
+      <w:lvlJc w:val="left"/>
+      <w:pPr>
+        <w:tabs>
+          <w:tab w:val="num" w:pos="5760"/>
+        </w:tabs>
+        <w:ind w:left="5760" w:hanging="360"/>
+      </w:pPr>
+      <w:rPr>
+        <w:rFonts w:ascii="Wingdings" w:hAnsi="Wingdings" w:hint="default"/>
+        <w:sz w:val="20"/>
+      </w:rPr>
+    </w:lvl>
+    <w:lvl w:ilvl="8" w:tentative="1">
+      <w:start w:val="1"/>
+      <w:numFmt w:val="bullet"/>
+      <w:lvlText w:val=""/>
+      <w:lvlJc w:val="left"/>
+      <w:pPr>
+        <w:tabs>
+          <w:tab w:val="num" w:pos="6480"/>
+        </w:tabs>
+        <w:ind w:left="6480" w:hanging="360"/>
+      </w:pPr>
+      <w:rPr>
+        <w:rFonts w:ascii="Wingdings" w:hAnsi="Wingdings" w:hint="default"/>
+        <w:sz w:val="20"/>
+      </w:rPr>
+    </w:lvl>
+  </w:abstractNum>
+  <w:abstractNum w:abstractNumId="105" w15:restartNumberingAfterBreak="0">
     <w:nsid w:val="78984195"/>
     <w:multiLevelType w:val="multilevel"/>
     <w:tmpl w:val="54BC1EBE"/>
@@ -40022,7 +43242,7 @@
       </w:rPr>
     </w:lvl>
   </w:abstractNum>
-  <w:abstractNum w:abstractNumId="99" w15:restartNumberingAfterBreak="0">
+  <w:abstractNum w:abstractNumId="106" w15:restartNumberingAfterBreak="0">
     <w:nsid w:val="78CE5649"/>
     <w:multiLevelType w:val="multilevel"/>
     <w:tmpl w:val="0980BE82"/>
@@ -40171,7 +43391,7 @@
       </w:rPr>
     </w:lvl>
   </w:abstractNum>
-  <w:abstractNum w:abstractNumId="100" w15:restartNumberingAfterBreak="0">
+  <w:abstractNum w:abstractNumId="107" w15:restartNumberingAfterBreak="0">
     <w:nsid w:val="797D0E28"/>
     <w:multiLevelType w:val="multilevel"/>
     <w:tmpl w:val="AB90362A"/>
@@ -40320,7 +43540,7 @@
       </w:rPr>
     </w:lvl>
   </w:abstractNum>
-  <w:abstractNum w:abstractNumId="101" w15:restartNumberingAfterBreak="0">
+  <w:abstractNum w:abstractNumId="108" w15:restartNumberingAfterBreak="0">
     <w:nsid w:val="7A0A1689"/>
     <w:multiLevelType w:val="multilevel"/>
     <w:tmpl w:val="5C267D86"/>
@@ -40469,7 +43689,7 @@
       </w:rPr>
     </w:lvl>
   </w:abstractNum>
-  <w:abstractNum w:abstractNumId="102" w15:restartNumberingAfterBreak="0">
+  <w:abstractNum w:abstractNumId="109" w15:restartNumberingAfterBreak="0">
     <w:nsid w:val="7B192F84"/>
     <w:multiLevelType w:val="multilevel"/>
     <w:tmpl w:val="5F303404"/>
@@ -40585,7 +43805,7 @@
       </w:pPr>
     </w:lvl>
   </w:abstractNum>
-  <w:abstractNum w:abstractNumId="103" w15:restartNumberingAfterBreak="0">
+  <w:abstractNum w:abstractNumId="110" w15:restartNumberingAfterBreak="0">
     <w:nsid w:val="7D382894"/>
     <w:multiLevelType w:val="multilevel"/>
     <w:tmpl w:val="C9D469F8"/>
@@ -40734,7 +43954,7 @@
       </w:rPr>
     </w:lvl>
   </w:abstractNum>
-  <w:abstractNum w:abstractNumId="104" w15:restartNumberingAfterBreak="0">
+  <w:abstractNum w:abstractNumId="111" w15:restartNumberingAfterBreak="0">
     <w:nsid w:val="7E457D2D"/>
     <w:multiLevelType w:val="multilevel"/>
     <w:tmpl w:val="E932B7E2"/>
@@ -40851,7 +44071,7 @@
       </w:pPr>
     </w:lvl>
   </w:abstractNum>
-  <w:abstractNum w:abstractNumId="105" w15:restartNumberingAfterBreak="0">
+  <w:abstractNum w:abstractNumId="112" w15:restartNumberingAfterBreak="0">
     <w:nsid w:val="7F3E50A0"/>
     <w:multiLevelType w:val="multilevel"/>
     <w:tmpl w:val="B1721038"/>
@@ -40965,22 +44185,22 @@
     </w:lvl>
   </w:abstractNum>
   <w:num w:numId="1" w16cid:durableId="158083236">
-    <w:abstractNumId w:val="43"/>
+    <w:abstractNumId w:val="44"/>
   </w:num>
   <w:num w:numId="2" w16cid:durableId="529144488">
-    <w:abstractNumId w:val="53"/>
+    <w:abstractNumId w:val="56"/>
   </w:num>
   <w:num w:numId="3" w16cid:durableId="985864439">
-    <w:abstractNumId w:val="61"/>
+    <w:abstractNumId w:val="64"/>
   </w:num>
   <w:num w:numId="4" w16cid:durableId="1966503130">
-    <w:abstractNumId w:val="52"/>
+    <w:abstractNumId w:val="55"/>
   </w:num>
   <w:num w:numId="5" w16cid:durableId="291133526">
-    <w:abstractNumId w:val="88"/>
+    <w:abstractNumId w:val="93"/>
   </w:num>
   <w:num w:numId="6" w16cid:durableId="1261990489">
-    <w:abstractNumId w:val="36"/>
+    <w:abstractNumId w:val="37"/>
   </w:num>
   <w:num w:numId="7" w16cid:durableId="1044672783">
     <w:abstractNumId w:val="14"/>
@@ -40992,19 +44212,19 @@
     <w:abstractNumId w:val="28"/>
   </w:num>
   <w:num w:numId="10" w16cid:durableId="135925933">
-    <w:abstractNumId w:val="56"/>
+    <w:abstractNumId w:val="59"/>
   </w:num>
   <w:num w:numId="11" w16cid:durableId="322858553">
-    <w:abstractNumId w:val="81"/>
+    <w:abstractNumId w:val="86"/>
   </w:num>
   <w:num w:numId="12" w16cid:durableId="2039500327">
-    <w:abstractNumId w:val="64"/>
+    <w:abstractNumId w:val="67"/>
   </w:num>
   <w:num w:numId="13" w16cid:durableId="1638994479">
-    <w:abstractNumId w:val="51"/>
+    <w:abstractNumId w:val="54"/>
   </w:num>
   <w:num w:numId="14" w16cid:durableId="611132294">
-    <w:abstractNumId w:val="79"/>
+    <w:abstractNumId w:val="84"/>
   </w:num>
   <w:num w:numId="15" w16cid:durableId="1502696910">
     <w:abstractNumId w:val="13"/>
@@ -41013,70 +44233,70 @@
     <w:abstractNumId w:val="10"/>
   </w:num>
   <w:num w:numId="17" w16cid:durableId="1209223121">
-    <w:abstractNumId w:val="71"/>
+    <w:abstractNumId w:val="76"/>
   </w:num>
   <w:num w:numId="18" w16cid:durableId="2077166094">
-    <w:abstractNumId w:val="86"/>
+    <w:abstractNumId w:val="91"/>
   </w:num>
   <w:num w:numId="19" w16cid:durableId="2012294837">
-    <w:abstractNumId w:val="93"/>
+    <w:abstractNumId w:val="99"/>
   </w:num>
   <w:num w:numId="20" w16cid:durableId="421799258">
     <w:abstractNumId w:val="0"/>
   </w:num>
   <w:num w:numId="21" w16cid:durableId="513417683">
-    <w:abstractNumId w:val="39"/>
+    <w:abstractNumId w:val="40"/>
   </w:num>
   <w:num w:numId="22" w16cid:durableId="221991281">
-    <w:abstractNumId w:val="85"/>
+    <w:abstractNumId w:val="90"/>
   </w:num>
   <w:num w:numId="23" w16cid:durableId="1269461183">
-    <w:abstractNumId w:val="42"/>
+    <w:abstractNumId w:val="43"/>
   </w:num>
   <w:num w:numId="24" w16cid:durableId="1529641051">
-    <w:abstractNumId w:val="40"/>
+    <w:abstractNumId w:val="41"/>
   </w:num>
   <w:num w:numId="25" w16cid:durableId="660082007">
-    <w:abstractNumId w:val="50"/>
+    <w:abstractNumId w:val="53"/>
   </w:num>
   <w:num w:numId="26" w16cid:durableId="948703284">
-    <w:abstractNumId w:val="92"/>
+    <w:abstractNumId w:val="97"/>
   </w:num>
   <w:num w:numId="27" w16cid:durableId="1273512437">
-    <w:abstractNumId w:val="82"/>
+    <w:abstractNumId w:val="87"/>
   </w:num>
   <w:num w:numId="28" w16cid:durableId="176816386">
     <w:abstractNumId w:val="20"/>
   </w:num>
   <w:num w:numId="29" w16cid:durableId="1876231247">
-    <w:abstractNumId w:val="84"/>
+    <w:abstractNumId w:val="89"/>
   </w:num>
   <w:num w:numId="30" w16cid:durableId="1077365962">
-    <w:abstractNumId w:val="47"/>
+    <w:abstractNumId w:val="50"/>
   </w:num>
   <w:num w:numId="31" w16cid:durableId="980308494">
-    <w:abstractNumId w:val="31"/>
+    <w:abstractNumId w:val="32"/>
   </w:num>
   <w:num w:numId="32" w16cid:durableId="465777247">
-    <w:abstractNumId w:val="83"/>
+    <w:abstractNumId w:val="88"/>
   </w:num>
   <w:num w:numId="33" w16cid:durableId="1766148355">
     <w:abstractNumId w:val="24"/>
   </w:num>
   <w:num w:numId="34" w16cid:durableId="536740012">
-    <w:abstractNumId w:val="30"/>
+    <w:abstractNumId w:val="31"/>
   </w:num>
   <w:num w:numId="35" w16cid:durableId="1391463438">
-    <w:abstractNumId w:val="48"/>
+    <w:abstractNumId w:val="51"/>
   </w:num>
   <w:num w:numId="36" w16cid:durableId="1705714743">
-    <w:abstractNumId w:val="41"/>
+    <w:abstractNumId w:val="42"/>
   </w:num>
   <w:num w:numId="37" w16cid:durableId="1421488045">
     <w:abstractNumId w:val="21"/>
   </w:num>
   <w:num w:numId="38" w16cid:durableId="667054674">
-    <w:abstractNumId w:val="54"/>
+    <w:abstractNumId w:val="57"/>
   </w:num>
   <w:num w:numId="39" w16cid:durableId="379978135">
     <w:abstractNumId w:val="8"/>
@@ -41085,103 +44305,103 @@
     <w:abstractNumId w:val="17"/>
   </w:num>
   <w:num w:numId="41" w16cid:durableId="631785532">
-    <w:abstractNumId w:val="102"/>
+    <w:abstractNumId w:val="109"/>
   </w:num>
   <w:num w:numId="42" w16cid:durableId="461922920">
-    <w:abstractNumId w:val="72"/>
+    <w:abstractNumId w:val="77"/>
   </w:num>
   <w:num w:numId="43" w16cid:durableId="27724876">
     <w:abstractNumId w:val="11"/>
   </w:num>
   <w:num w:numId="44" w16cid:durableId="37440476">
-    <w:abstractNumId w:val="90"/>
+    <w:abstractNumId w:val="95"/>
   </w:num>
   <w:num w:numId="45" w16cid:durableId="1824734325">
-    <w:abstractNumId w:val="104"/>
+    <w:abstractNumId w:val="111"/>
   </w:num>
   <w:num w:numId="46" w16cid:durableId="910895877">
-    <w:abstractNumId w:val="38"/>
+    <w:abstractNumId w:val="39"/>
   </w:num>
   <w:num w:numId="47" w16cid:durableId="1525746444">
-    <w:abstractNumId w:val="32"/>
+    <w:abstractNumId w:val="33"/>
   </w:num>
   <w:num w:numId="48" w16cid:durableId="1173380643">
-    <w:abstractNumId w:val="105"/>
+    <w:abstractNumId w:val="112"/>
   </w:num>
   <w:num w:numId="49" w16cid:durableId="1016493822">
     <w:abstractNumId w:val="12"/>
   </w:num>
   <w:num w:numId="50" w16cid:durableId="1696299181">
+    <w:abstractNumId w:val="47"/>
+  </w:num>
+  <w:num w:numId="51" w16cid:durableId="746728993">
+    <w:abstractNumId w:val="61"/>
+  </w:num>
+  <w:num w:numId="52" w16cid:durableId="570384289">
+    <w:abstractNumId w:val="80"/>
+  </w:num>
+  <w:num w:numId="53" w16cid:durableId="1639335715">
+    <w:abstractNumId w:val="105"/>
+  </w:num>
+  <w:num w:numId="54" w16cid:durableId="1514225295">
+    <w:abstractNumId w:val="65"/>
+  </w:num>
+  <w:num w:numId="55" w16cid:durableId="1909997207">
+    <w:abstractNumId w:val="36"/>
+  </w:num>
+  <w:num w:numId="56" w16cid:durableId="503784011">
     <w:abstractNumId w:val="46"/>
   </w:num>
-  <w:num w:numId="51" w16cid:durableId="746728993">
-    <w:abstractNumId w:val="58"/>
-  </w:num>
-  <w:num w:numId="52" w16cid:durableId="570384289">
-    <w:abstractNumId w:val="75"/>
-  </w:num>
-  <w:num w:numId="53" w16cid:durableId="1639335715">
-    <w:abstractNumId w:val="98"/>
-  </w:num>
-  <w:num w:numId="54" w16cid:durableId="1514225295">
-    <w:abstractNumId w:val="62"/>
-  </w:num>
-  <w:num w:numId="55" w16cid:durableId="1909997207">
-    <w:abstractNumId w:val="35"/>
-  </w:num>
-  <w:num w:numId="56" w16cid:durableId="503784011">
-    <w:abstractNumId w:val="45"/>
-  </w:num>
   <w:num w:numId="57" w16cid:durableId="190074496">
-    <w:abstractNumId w:val="73"/>
+    <w:abstractNumId w:val="78"/>
   </w:num>
   <w:num w:numId="58" w16cid:durableId="770013045">
-    <w:abstractNumId w:val="55"/>
+    <w:abstractNumId w:val="58"/>
   </w:num>
   <w:num w:numId="59" w16cid:durableId="1883590825">
     <w:abstractNumId w:val="4"/>
   </w:num>
   <w:num w:numId="60" w16cid:durableId="1464884560">
-    <w:abstractNumId w:val="33"/>
+    <w:abstractNumId w:val="34"/>
   </w:num>
   <w:num w:numId="61" w16cid:durableId="1651858558">
     <w:abstractNumId w:val="29"/>
   </w:num>
   <w:num w:numId="62" w16cid:durableId="1056930823">
-    <w:abstractNumId w:val="34"/>
+    <w:abstractNumId w:val="35"/>
   </w:num>
   <w:num w:numId="63" w16cid:durableId="1953245501">
-    <w:abstractNumId w:val="87"/>
+    <w:abstractNumId w:val="92"/>
   </w:num>
   <w:num w:numId="64" w16cid:durableId="989216731">
-    <w:abstractNumId w:val="57"/>
+    <w:abstractNumId w:val="60"/>
   </w:num>
   <w:num w:numId="65" w16cid:durableId="1708792742">
-    <w:abstractNumId w:val="97"/>
+    <w:abstractNumId w:val="103"/>
   </w:num>
   <w:num w:numId="66" w16cid:durableId="124472027">
-    <w:abstractNumId w:val="78"/>
+    <w:abstractNumId w:val="83"/>
   </w:num>
   <w:num w:numId="67" w16cid:durableId="1751654450">
-    <w:abstractNumId w:val="103"/>
+    <w:abstractNumId w:val="110"/>
   </w:num>
   <w:num w:numId="68" w16cid:durableId="597063080">
-    <w:abstractNumId w:val="67"/>
+    <w:abstractNumId w:val="71"/>
   </w:num>
   <w:num w:numId="69" w16cid:durableId="1021056070">
     <w:abstractNumId w:val="1"/>
   </w:num>
   <w:num w:numId="70" w16cid:durableId="2109690328">
-    <w:abstractNumId w:val="91"/>
+    <w:abstractNumId w:val="96"/>
   </w:num>
   <w:num w:numId="71" w16cid:durableId="558978281">
     <w:abstractNumId w:val="3"/>
   </w:num>
   <w:num w:numId="72" w16cid:durableId="2144885831">
-    <w:abstractNumId w:val="37"/>
+    <w:abstractNumId w:val="38"/>
   </w:num>
   <w:num w:numId="73" w16cid:durableId="1367364369">
-    <w:abstractNumId w:val="96"/>
+    <w:abstractNumId w:val="102"/>
   </w:num>
   <w:num w:numId="74" w16cid:durableId="154105400">
     <w:abstractNumId w:val="2"/>
@@ -41190,34 +44410,34 @@
     <w:abstractNumId w:val="18"/>
   </w:num>
   <w:num w:numId="76" w16cid:durableId="1460799331">
-    <w:abstractNumId w:val="60"/>
+    <w:abstractNumId w:val="63"/>
   </w:num>
   <w:num w:numId="77" w16cid:durableId="1361660961">
     <w:abstractNumId w:val="15"/>
   </w:num>
   <w:num w:numId="78" w16cid:durableId="1552575991">
-    <w:abstractNumId w:val="69"/>
+    <w:abstractNumId w:val="74"/>
   </w:num>
   <w:num w:numId="79" w16cid:durableId="1312977766">
-    <w:abstractNumId w:val="74"/>
+    <w:abstractNumId w:val="79"/>
   </w:num>
   <w:num w:numId="80" w16cid:durableId="1347055969">
-    <w:abstractNumId w:val="70"/>
+    <w:abstractNumId w:val="75"/>
   </w:num>
   <w:num w:numId="81" w16cid:durableId="1342588584">
     <w:abstractNumId w:val="16"/>
   </w:num>
   <w:num w:numId="82" w16cid:durableId="1130636393">
-    <w:abstractNumId w:val="80"/>
+    <w:abstractNumId w:val="85"/>
   </w:num>
   <w:num w:numId="83" w16cid:durableId="235668832">
-    <w:abstractNumId w:val="99"/>
+    <w:abstractNumId w:val="106"/>
   </w:num>
   <w:num w:numId="84" w16cid:durableId="132480286">
-    <w:abstractNumId w:val="66"/>
+    <w:abstractNumId w:val="70"/>
   </w:num>
   <w:num w:numId="85" w16cid:durableId="147866505">
-    <w:abstractNumId w:val="49"/>
+    <w:abstractNumId w:val="52"/>
   </w:num>
   <w:num w:numId="86" w16cid:durableId="712192772">
     <w:abstractNumId w:val="23"/>
@@ -41226,61 +44446,82 @@
     <w:abstractNumId w:val="25"/>
   </w:num>
   <w:num w:numId="88" w16cid:durableId="667253412">
-    <w:abstractNumId w:val="100"/>
+    <w:abstractNumId w:val="107"/>
   </w:num>
   <w:num w:numId="89" w16cid:durableId="1268806253">
-    <w:abstractNumId w:val="44"/>
+    <w:abstractNumId w:val="45"/>
   </w:num>
   <w:num w:numId="90" w16cid:durableId="1351025189">
     <w:abstractNumId w:val="9"/>
   </w:num>
   <w:num w:numId="91" w16cid:durableId="245189333">
-    <w:abstractNumId w:val="101"/>
+    <w:abstractNumId w:val="108"/>
   </w:num>
   <w:num w:numId="92" w16cid:durableId="2016226138">
     <w:abstractNumId w:val="7"/>
   </w:num>
   <w:num w:numId="93" w16cid:durableId="1477260723">
-    <w:abstractNumId w:val="89"/>
+    <w:abstractNumId w:val="94"/>
   </w:num>
   <w:num w:numId="94" w16cid:durableId="336269983">
-    <w:abstractNumId w:val="68"/>
+    <w:abstractNumId w:val="72"/>
   </w:num>
   <w:num w:numId="95" w16cid:durableId="72318322">
     <w:abstractNumId w:val="6"/>
   </w:num>
   <w:num w:numId="96" w16cid:durableId="774060805">
-    <w:abstractNumId w:val="65"/>
+    <w:abstractNumId w:val="69"/>
   </w:num>
   <w:num w:numId="97" w16cid:durableId="666707486">
-    <w:abstractNumId w:val="76"/>
+    <w:abstractNumId w:val="81"/>
   </w:num>
   <w:num w:numId="98" w16cid:durableId="920599361">
     <w:abstractNumId w:val="22"/>
   </w:num>
   <w:num w:numId="99" w16cid:durableId="437875237">
-    <w:abstractNumId w:val="94"/>
+    <w:abstractNumId w:val="100"/>
   </w:num>
   <w:num w:numId="100" w16cid:durableId="738213392">
-    <w:abstractNumId w:val="59"/>
+    <w:abstractNumId w:val="62"/>
   </w:num>
   <w:num w:numId="101" w16cid:durableId="1333072172">
     <w:abstractNumId w:val="19"/>
   </w:num>
   <w:num w:numId="102" w16cid:durableId="1849632585">
-    <w:abstractNumId w:val="95"/>
+    <w:abstractNumId w:val="101"/>
   </w:num>
   <w:num w:numId="103" w16cid:durableId="1439256906">
-    <w:abstractNumId w:val="77"/>
+    <w:abstractNumId w:val="82"/>
   </w:num>
   <w:num w:numId="104" w16cid:durableId="429282039">
-    <w:abstractNumId w:val="63"/>
+    <w:abstractNumId w:val="66"/>
   </w:num>
   <w:num w:numId="105" w16cid:durableId="255792972">
     <w:abstractNumId w:val="27"/>
   </w:num>
   <w:num w:numId="106" w16cid:durableId="1461797889">
     <w:abstractNumId w:val="5"/>
+  </w:num>
+  <w:num w:numId="107" w16cid:durableId="1960186491">
+    <w:abstractNumId w:val="98"/>
+  </w:num>
+  <w:num w:numId="108" w16cid:durableId="1700203388">
+    <w:abstractNumId w:val="30"/>
+  </w:num>
+  <w:num w:numId="109" w16cid:durableId="239365688">
+    <w:abstractNumId w:val="73"/>
+  </w:num>
+  <w:num w:numId="110" w16cid:durableId="32972269">
+    <w:abstractNumId w:val="48"/>
+  </w:num>
+  <w:num w:numId="111" w16cid:durableId="1543859212">
+    <w:abstractNumId w:val="49"/>
+  </w:num>
+  <w:num w:numId="112" w16cid:durableId="635063250">
+    <w:abstractNumId w:val="68"/>
+  </w:num>
+  <w:num w:numId="113" w16cid:durableId="1928225236">
+    <w:abstractNumId w:val="104"/>
   </w:num>
 </w:numbering>
 </file>
@@ -41685,7 +44926,7 @@
   <w:style w:type="paragraph" w:default="1" w:styleId="Normal">
     <w:name w:val="Normal"/>
     <w:qFormat/>
-    <w:rsid w:val="004647EB"/>
+    <w:rsid w:val="00010D69"/>
   </w:style>
   <w:style w:type="paragraph" w:styleId="Heading1">
     <w:name w:val="heading 1"/>

</xml_diff>